<commit_message>
Duffel API for Demo
</commit_message>
<xml_diff>
--- a/api/Duffel API Walkthrough.docx
+++ b/api/Duffel API Walkthrough.docx
@@ -220,7 +220,37 @@
           <w:sz w:val="24"/>
           <w:szCs w:val="24"/>
         </w:rPr>
-        <w:t xml:space="preserve"> auth token under the bearer notation:</w:t>
+        <w:t xml:space="preserve"> auth token under the bearer notation</w:t>
+      </w:r>
+      <w:r>
+        <w:rPr>
+          <w:sz w:val="24"/>
+          <w:szCs w:val="24"/>
+        </w:rPr>
+        <w:t xml:space="preserve"> </w:t>
+      </w:r>
+      <w:proofErr w:type="gramStart"/>
+      <w:r>
+        <w:rPr>
+          <w:sz w:val="24"/>
+          <w:szCs w:val="24"/>
+        </w:rPr>
+        <w:t>a</w:t>
+      </w:r>
+      <w:r>
+        <w:rPr>
+          <w:sz w:val="24"/>
+          <w:szCs w:val="24"/>
+        </w:rPr>
+        <w:t>nd also</w:t>
+      </w:r>
+      <w:proofErr w:type="gramEnd"/>
+      <w:r>
+        <w:rPr>
+          <w:sz w:val="24"/>
+          <w:szCs w:val="24"/>
+        </w:rPr>
+        <w:t xml:space="preserve"> requires a Duffel-version header field:</w:t>
       </w:r>
     </w:p>
     <w:p>
@@ -236,15 +266,16 @@
       </w:pPr>
       <w:r>
         <w:rPr>
+          <w:rFonts w:ascii="Aptos" w:hAnsi="Aptos"/>
           <w:noProof/>
-          <w:sz w:val="24"/>
-          <w:szCs w:val="24"/>
+          <w:color w:val="000000"/>
+          <w:bdr w:val="none" w:sz="0" w:space="0" w:color="auto" w:frame="1"/>
         </w:rPr>
         <w:drawing>
-          <wp:inline distT="0" distB="0" distL="0" distR="0" wp14:anchorId="35D9D532" wp14:editId="315BB2FC">
-            <wp:extent cx="5693434" cy="1693432"/>
-            <wp:effectExtent l="0" t="0" r="2540" b="2540"/>
-            <wp:docPr id="566924566" name="Picture 1" descr="A screenshot of a computer&#10;&#10;Description automatically generated"/>
+          <wp:inline distT="0" distB="0" distL="0" distR="0" wp14:anchorId="58C50013" wp14:editId="18A0C374">
+            <wp:extent cx="5348605" cy="2026920"/>
+            <wp:effectExtent l="0" t="0" r="4445" b="0"/>
+            <wp:docPr id="1057124930" name="Picture 4" descr="A screenshot of a computer&#10;&#10;Description automatically generated"/>
             <wp:cNvGraphicFramePr>
               <a:graphicFrameLocks xmlns:a="http://schemas.openxmlformats.org/drawingml/2006/main" noChangeAspect="1"/>
             </wp:cNvGraphicFramePr>
@@ -252,23 +283,36 @@
               <a:graphicData uri="http://schemas.openxmlformats.org/drawingml/2006/picture">
                 <pic:pic xmlns:pic="http://schemas.openxmlformats.org/drawingml/2006/picture">
                   <pic:nvPicPr>
-                    <pic:cNvPr id="566924566" name="Picture 1" descr="A screenshot of a computer&#10;&#10;Description automatically generated"/>
-                    <pic:cNvPicPr/>
+                    <pic:cNvPr id="1057124930" name="Picture 4" descr="A screenshot of a computer&#10;&#10;Description automatically generated"/>
+                    <pic:cNvPicPr>
+                      <a:picLocks noChangeAspect="1" noChangeArrowheads="1"/>
+                    </pic:cNvPicPr>
                   </pic:nvPicPr>
                   <pic:blipFill>
-                    <a:blip r:embed="rId5"/>
+                    <a:blip r:embed="rId5">
+                      <a:extLst>
+                        <a:ext uri="{28A0092B-C50C-407E-A947-70E740481C1C}">
+                          <a14:useLocalDpi xmlns:a14="http://schemas.microsoft.com/office/drawing/2010/main" val="0"/>
+                        </a:ext>
+                      </a:extLst>
+                    </a:blip>
+                    <a:srcRect/>
                     <a:stretch>
                       <a:fillRect/>
                     </a:stretch>
                   </pic:blipFill>
-                  <pic:spPr>
+                  <pic:spPr bwMode="auto">
                     <a:xfrm>
                       <a:off x="0" y="0"/>
-                      <a:ext cx="5698159" cy="1694837"/>
+                      <a:ext cx="5348605" cy="2026920"/>
                     </a:xfrm>
                     <a:prstGeom prst="rect">
                       <a:avLst/>
                     </a:prstGeom>
+                    <a:noFill/>
+                    <a:ln>
+                      <a:noFill/>
+                    </a:ln>
                   </pic:spPr>
                 </pic:pic>
               </a:graphicData>
@@ -282,33 +326,6 @@
         <w:tabs>
           <w:tab w:val="right" w:pos="9360"/>
         </w:tabs>
-        <w:rPr>
-          <w:sz w:val="24"/>
-          <w:szCs w:val="24"/>
-        </w:rPr>
-      </w:pPr>
-      <w:proofErr w:type="gramStart"/>
-      <w:r>
-        <w:rPr>
-          <w:sz w:val="24"/>
-          <w:szCs w:val="24"/>
-        </w:rPr>
-        <w:t>And also</w:t>
-      </w:r>
-      <w:proofErr w:type="gramEnd"/>
-      <w:r>
-        <w:rPr>
-          <w:sz w:val="24"/>
-          <w:szCs w:val="24"/>
-        </w:rPr>
-        <w:t xml:space="preserve"> requires a Duffel-version header field:</w:t>
-      </w:r>
-    </w:p>
-    <w:p>
-      <w:pPr>
-        <w:tabs>
-          <w:tab w:val="right" w:pos="9360"/>
-        </w:tabs>
         <w:jc w:val="center"/>
         <w:rPr>
           <w:sz w:val="24"/>
@@ -317,6 +334,7 @@
       </w:pPr>
       <w:r>
         <w:rPr>
+          <w:noProof/>
           <w:sz w:val="24"/>
           <w:szCs w:val="24"/>
         </w:rPr>
@@ -431,18 +449,6 @@
         </w:tabs>
         <w:jc w:val="center"/>
         <w:rPr>
-          <w:sz w:val="24"/>
-          <w:szCs w:val="24"/>
-        </w:rPr>
-      </w:pPr>
-    </w:p>
-    <w:p>
-      <w:pPr>
-        <w:tabs>
-          <w:tab w:val="right" w:pos="9360"/>
-        </w:tabs>
-        <w:jc w:val="center"/>
-        <w:rPr>
           <w:rFonts w:asciiTheme="majorHAnsi" w:hAnsiTheme="majorHAnsi"/>
           <w:sz w:val="28"/>
           <w:szCs w:val="28"/>
@@ -455,82 +461,27 @@
           <w:szCs w:val="28"/>
         </w:rPr>
         <w:lastRenderedPageBreak/>
-        <w:t>Flight Offer Requests</w:t>
-      </w:r>
-    </w:p>
-    <w:p>
-      <w:pPr>
-        <w:tabs>
-          <w:tab w:val="right" w:pos="9360"/>
-        </w:tabs>
-        <w:rPr>
-          <w:sz w:val="24"/>
-          <w:szCs w:val="24"/>
-        </w:rPr>
-      </w:pPr>
-      <w:r>
-        <w:rPr>
-          <w:i/>
-          <w:iCs/>
-          <w:sz w:val="24"/>
-          <w:szCs w:val="24"/>
-        </w:rPr>
-        <w:drawing>
-          <wp:anchor distT="0" distB="0" distL="114300" distR="114300" simplePos="0" relativeHeight="251663360" behindDoc="0" locked="0" layoutInCell="1" allowOverlap="1" wp14:anchorId="200A5D21" wp14:editId="13264623">
-            <wp:simplePos x="0" y="0"/>
-            <wp:positionH relativeFrom="column">
-              <wp:posOffset>3186687</wp:posOffset>
-            </wp:positionH>
-            <wp:positionV relativeFrom="paragraph">
-              <wp:posOffset>178507</wp:posOffset>
-            </wp:positionV>
-            <wp:extent cx="2820670" cy="2397760"/>
-            <wp:effectExtent l="0" t="0" r="0" b="0"/>
-            <wp:wrapSquare wrapText="bothSides"/>
-            <wp:docPr id="1719079315" name="Picture 1" descr="A computer screen shot of text&#10;&#10;Description automatically generated"/>
-            <wp:cNvGraphicFramePr>
-              <a:graphicFrameLocks xmlns:a="http://schemas.openxmlformats.org/drawingml/2006/main" noChangeAspect="1"/>
-            </wp:cNvGraphicFramePr>
-            <a:graphic xmlns:a="http://schemas.openxmlformats.org/drawingml/2006/main">
-              <a:graphicData uri="http://schemas.openxmlformats.org/drawingml/2006/picture">
-                <pic:pic xmlns:pic="http://schemas.openxmlformats.org/drawingml/2006/picture">
-                  <pic:nvPicPr>
-                    <pic:cNvPr id="1719079315" name="Picture 1" descr="A computer screen shot of text&#10;&#10;Description automatically generated"/>
-                    <pic:cNvPicPr/>
-                  </pic:nvPicPr>
-                  <pic:blipFill>
-                    <a:blip r:embed="rId7">
-                      <a:extLst>
-                        <a:ext uri="{28A0092B-C50C-407E-A947-70E740481C1C}">
-                          <a14:useLocalDpi xmlns:a14="http://schemas.microsoft.com/office/drawing/2010/main" val="0"/>
-                        </a:ext>
-                      </a:extLst>
-                    </a:blip>
-                    <a:stretch>
-                      <a:fillRect/>
-                    </a:stretch>
-                  </pic:blipFill>
-                  <pic:spPr>
-                    <a:xfrm>
-                      <a:off x="0" y="0"/>
-                      <a:ext cx="2820670" cy="2397760"/>
-                    </a:xfrm>
-                    <a:prstGeom prst="rect">
-                      <a:avLst/>
-                    </a:prstGeom>
-                  </pic:spPr>
-                </pic:pic>
-              </a:graphicData>
-            </a:graphic>
-            <wp14:sizeRelH relativeFrom="margin">
-              <wp14:pctWidth>0</wp14:pctWidth>
-            </wp14:sizeRelH>
-            <wp14:sizeRelV relativeFrom="margin">
-              <wp14:pctHeight>0</wp14:pctHeight>
-            </wp14:sizeRelV>
-          </wp:anchor>
-        </w:drawing>
-      </w:r>
+        <w:t>Flight Offer</w:t>
+      </w:r>
+      <w:r>
+        <w:rPr>
+          <w:rFonts w:asciiTheme="majorHAnsi" w:hAnsiTheme="majorHAnsi"/>
+          <w:sz w:val="28"/>
+          <w:szCs w:val="28"/>
+        </w:rPr>
+        <w:t>s Search</w:t>
+      </w:r>
+    </w:p>
+    <w:p>
+      <w:pPr>
+        <w:tabs>
+          <w:tab w:val="right" w:pos="9360"/>
+        </w:tabs>
+        <w:rPr>
+          <w:sz w:val="24"/>
+          <w:szCs w:val="24"/>
+        </w:rPr>
+      </w:pPr>
       <w:r>
         <w:rPr>
           <w:noProof/>
@@ -540,7 +491,7 @@
         <mc:AlternateContent>
           <mc:Choice Requires="wps">
             <w:drawing>
-              <wp:anchor distT="0" distB="0" distL="114300" distR="114300" simplePos="0" relativeHeight="251662336" behindDoc="0" locked="0" layoutInCell="1" allowOverlap="1" wp14:anchorId="7965D184" wp14:editId="118DA641">
+              <wp:anchor distT="0" distB="0" distL="114300" distR="114300" simplePos="0" relativeHeight="251662336" behindDoc="0" locked="0" layoutInCell="1" allowOverlap="1" wp14:anchorId="7965D184" wp14:editId="6615BA76">
                 <wp:simplePos x="0" y="0"/>
                 <wp:positionH relativeFrom="column">
                   <wp:posOffset>11430</wp:posOffset>
@@ -602,7 +553,7 @@
           </mc:Choice>
           <mc:Fallback>
             <w:pict>
-              <v:rect w14:anchorId="77C16EAC" id="Rectangle 3" o:spid="_x0000_s1026" style="position:absolute;margin-left:.9pt;margin-top:5.55pt;width:468pt;height:0;z-index:251662336;visibility:visible;mso-wrap-style:square;mso-width-percent:0;mso-height-percent:0;mso-wrap-distance-left:9pt;mso-wrap-distance-top:0;mso-wrap-distance-right:9pt;mso-wrap-distance-bottom:0;mso-position-horizontal:absolute;mso-position-horizontal-relative:text;mso-position-vertical:absolute;mso-position-vertical-relative:text;mso-width-percent:0;mso-height-percent:0;mso-width-relative:margin;mso-height-relative:margin;v-text-anchor:middle" o:gfxdata="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" fillcolor="#156082 [3204]" strokecolor="#030e13 [484]" strokeweight="1pt"/>
+              <v:rect w14:anchorId="7B66E316" id="Rectangle 3" o:spid="_x0000_s1026" style="position:absolute;margin-left:.9pt;margin-top:5.55pt;width:468pt;height:0;z-index:251662336;visibility:visible;mso-wrap-style:square;mso-width-percent:0;mso-height-percent:0;mso-wrap-distance-left:9pt;mso-wrap-distance-top:0;mso-wrap-distance-right:9pt;mso-wrap-distance-bottom:0;mso-position-horizontal:absolute;mso-position-horizontal-relative:text;mso-position-vertical:absolute;mso-position-vertical-relative:text;mso-width-percent:0;mso-height-percent:0;mso-width-relative:margin;mso-height-relative:margin;v-text-anchor:middle" o:gfxdata="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" fillcolor="#156082 [3204]" strokecolor="#030e13 [484]" strokeweight="1pt"/>
             </w:pict>
           </mc:Fallback>
         </mc:AlternateContent>
@@ -620,6 +571,70 @@
       </w:pPr>
       <w:r>
         <w:rPr>
+          <w:i/>
+          <w:iCs/>
+          <w:noProof/>
+          <w:sz w:val="24"/>
+          <w:szCs w:val="24"/>
+        </w:rPr>
+        <w:drawing>
+          <wp:anchor distT="0" distB="0" distL="114300" distR="114300" simplePos="0" relativeHeight="251663360" behindDoc="0" locked="0" layoutInCell="1" allowOverlap="1" wp14:anchorId="200A5D21" wp14:editId="21B73A04">
+            <wp:simplePos x="0" y="0"/>
+            <wp:positionH relativeFrom="column">
+              <wp:posOffset>3186430</wp:posOffset>
+            </wp:positionH>
+            <wp:positionV relativeFrom="paragraph">
+              <wp:posOffset>31451</wp:posOffset>
+            </wp:positionV>
+            <wp:extent cx="2820670" cy="2397760"/>
+            <wp:effectExtent l="0" t="0" r="0" b="0"/>
+            <wp:wrapSquare wrapText="bothSides"/>
+            <wp:docPr id="1719079315" name="Picture 1" descr="A computer screen shot of text&#10;&#10;Description automatically generated"/>
+            <wp:cNvGraphicFramePr>
+              <a:graphicFrameLocks xmlns:a="http://schemas.openxmlformats.org/drawingml/2006/main" noChangeAspect="1"/>
+            </wp:cNvGraphicFramePr>
+            <a:graphic xmlns:a="http://schemas.openxmlformats.org/drawingml/2006/main">
+              <a:graphicData uri="http://schemas.openxmlformats.org/drawingml/2006/picture">
+                <pic:pic xmlns:pic="http://schemas.openxmlformats.org/drawingml/2006/picture">
+                  <pic:nvPicPr>
+                    <pic:cNvPr id="1719079315" name="Picture 1" descr="A computer screen shot of text&#10;&#10;Description automatically generated"/>
+                    <pic:cNvPicPr/>
+                  </pic:nvPicPr>
+                  <pic:blipFill>
+                    <a:blip r:embed="rId7">
+                      <a:extLst>
+                        <a:ext uri="{28A0092B-C50C-407E-A947-70E740481C1C}">
+                          <a14:useLocalDpi xmlns:a14="http://schemas.microsoft.com/office/drawing/2010/main" val="0"/>
+                        </a:ext>
+                      </a:extLst>
+                    </a:blip>
+                    <a:stretch>
+                      <a:fillRect/>
+                    </a:stretch>
+                  </pic:blipFill>
+                  <pic:spPr>
+                    <a:xfrm>
+                      <a:off x="0" y="0"/>
+                      <a:ext cx="2820670" cy="2397760"/>
+                    </a:xfrm>
+                    <a:prstGeom prst="rect">
+                      <a:avLst/>
+                    </a:prstGeom>
+                  </pic:spPr>
+                </pic:pic>
+              </a:graphicData>
+            </a:graphic>
+            <wp14:sizeRelH relativeFrom="margin">
+              <wp14:pctWidth>0</wp14:pctWidth>
+            </wp14:sizeRelH>
+            <wp14:sizeRelV relativeFrom="margin">
+              <wp14:pctHeight>0</wp14:pctHeight>
+            </wp14:sizeRelV>
+          </wp:anchor>
+        </w:drawing>
+      </w:r>
+      <w:r>
+        <w:rPr>
           <w:b/>
           <w:bCs/>
           <w:sz w:val="24"/>
@@ -695,7 +710,16 @@
           <w:sz w:val="24"/>
           <w:szCs w:val="24"/>
         </w:rPr>
-        <w:t>Query Params:</w:t>
+        <w:t>POST Body</w:t>
+      </w:r>
+      <w:r>
+        <w:rPr>
+          <w:b/>
+          <w:bCs/>
+          <w:sz w:val="24"/>
+          <w:szCs w:val="24"/>
+        </w:rPr>
+        <w:t>:</w:t>
       </w:r>
       <w:r>
         <w:rPr>
@@ -704,23 +728,52 @@
         </w:rPr>
         <w:t xml:space="preserve"> JSON encapsulated under “data”</w:t>
       </w:r>
-    </w:p>
-    <w:p>
-      <w:pPr>
-        <w:tabs>
-          <w:tab w:val="right" w:pos="9360"/>
-        </w:tabs>
-        <w:rPr>
-          <w:sz w:val="24"/>
-          <w:szCs w:val="24"/>
-        </w:rPr>
-      </w:pPr>
-      <w:r>
-        <w:rPr>
-          <w:sz w:val="24"/>
-          <w:szCs w:val="24"/>
-        </w:rPr>
-        <w:t>Key JSON fields:</w:t>
+      <w:r>
+        <w:rPr>
+          <w:sz w:val="24"/>
+          <w:szCs w:val="24"/>
+        </w:rPr>
+        <w:t xml:space="preserve"> object</w:t>
+      </w:r>
+    </w:p>
+    <w:p>
+      <w:pPr>
+        <w:tabs>
+          <w:tab w:val="right" w:pos="9360"/>
+        </w:tabs>
+        <w:rPr>
+          <w:b/>
+          <w:bCs/>
+          <w:sz w:val="24"/>
+          <w:szCs w:val="24"/>
+        </w:rPr>
+      </w:pPr>
+      <w:r>
+        <w:rPr>
+          <w:b/>
+          <w:bCs/>
+          <w:sz w:val="24"/>
+          <w:szCs w:val="24"/>
+        </w:rPr>
+        <w:t xml:space="preserve">Key </w:t>
+      </w:r>
+      <w:r>
+        <w:rPr>
+          <w:b/>
+          <w:bCs/>
+          <w:sz w:val="24"/>
+          <w:szCs w:val="24"/>
+        </w:rPr>
+        <w:t>JSON</w:t>
+      </w:r>
+      <w:r>
+        <w:rPr>
+          <w:b/>
+          <w:bCs/>
+          <w:sz w:val="24"/>
+          <w:szCs w:val="24"/>
+        </w:rPr>
+        <w:t xml:space="preserve"> fields:</w:t>
       </w:r>
     </w:p>
     <w:p>
@@ -760,7 +813,7 @@
           <w:sz w:val="24"/>
           <w:szCs w:val="24"/>
         </w:rPr>
-        <w:t xml:space="preserve"> (string </w:t>
+        <w:t xml:space="preserve"> (</w:t>
       </w:r>
       <w:proofErr w:type="spellStart"/>
       <w:r>
@@ -1029,6 +1082,15 @@
           <w:sz w:val="24"/>
           <w:szCs w:val="24"/>
         </w:rPr>
+        <w:t xml:space="preserve"> string</w:t>
+      </w:r>
+      <w:r>
+        <w:rPr>
+          <w:i/>
+          <w:iCs/>
+          <w:sz w:val="24"/>
+          <w:szCs w:val="24"/>
+        </w:rPr>
         <w:t>)</w:t>
       </w:r>
       <w:r>
@@ -1260,6 +1322,117 @@
         <w:tabs>
           <w:tab w:val="right" w:pos="9360"/>
         </w:tabs>
+        <w:ind w:left="240"/>
+        <w:rPr>
+          <w:sz w:val="24"/>
+          <w:szCs w:val="24"/>
+        </w:rPr>
+      </w:pPr>
+      <w:r>
+        <w:rPr>
+          <w:sz w:val="24"/>
+          <w:szCs w:val="24"/>
+        </w:rPr>
+        <w:t>EXAMPLE:</w:t>
+      </w:r>
+    </w:p>
+    <w:p>
+      <w:pPr>
+        <w:tabs>
+          <w:tab w:val="right" w:pos="9360"/>
+        </w:tabs>
+        <w:ind w:left="240"/>
+        <w:rPr>
+          <w:sz w:val="24"/>
+          <w:szCs w:val="24"/>
+        </w:rPr>
+      </w:pPr>
+      <w:r>
+        <w:rPr>
+          <w:sz w:val="24"/>
+          <w:szCs w:val="24"/>
+        </w:rPr>
+        <w:t>“slices”: [</w:t>
+      </w:r>
+      <w:r>
+        <w:rPr>
+          <w:sz w:val="24"/>
+          <w:szCs w:val="24"/>
+        </w:rPr>
+        <w:br/>
+        <w:t xml:space="preserve">  </w:t>
+      </w:r>
+      <w:proofErr w:type="gramStart"/>
+      <w:r>
+        <w:rPr>
+          <w:sz w:val="24"/>
+          <w:szCs w:val="24"/>
+        </w:rPr>
+        <w:t xml:space="preserve">   {</w:t>
+      </w:r>
+      <w:proofErr w:type="gramEnd"/>
+      <w:r>
+        <w:rPr>
+          <w:sz w:val="24"/>
+          <w:szCs w:val="24"/>
+        </w:rPr>
+        <w:br/>
+        <w:t xml:space="preserve">          “origin”: “JFK”, </w:t>
+      </w:r>
+      <w:r>
+        <w:rPr>
+          <w:sz w:val="24"/>
+          <w:szCs w:val="24"/>
+        </w:rPr>
+        <w:br/>
+        <w:t xml:space="preserve">          “destination”: “ATL”, </w:t>
+      </w:r>
+      <w:r>
+        <w:rPr>
+          <w:sz w:val="24"/>
+          <w:szCs w:val="24"/>
+        </w:rPr>
+        <w:br/>
+        <w:t xml:space="preserve">          “</w:t>
+      </w:r>
+      <w:proofErr w:type="spellStart"/>
+      <w:r>
+        <w:rPr>
+          <w:sz w:val="24"/>
+          <w:szCs w:val="24"/>
+        </w:rPr>
+        <w:t>departure_date</w:t>
+      </w:r>
+      <w:proofErr w:type="spellEnd"/>
+      <w:r>
+        <w:rPr>
+          <w:sz w:val="24"/>
+          <w:szCs w:val="24"/>
+        </w:rPr>
+        <w:t>”: “2025-02-01”</w:t>
+      </w:r>
+      <w:r>
+        <w:rPr>
+          <w:sz w:val="24"/>
+          <w:szCs w:val="24"/>
+        </w:rPr>
+        <w:br/>
+        <w:t xml:space="preserve">     }</w:t>
+      </w:r>
+      <w:r>
+        <w:rPr>
+          <w:sz w:val="24"/>
+          <w:szCs w:val="24"/>
+        </w:rPr>
+        <w:br/>
+        <w:t>]</w:t>
+      </w:r>
+    </w:p>
+    <w:p>
+      <w:pPr>
+        <w:tabs>
+          <w:tab w:val="right" w:pos="9360"/>
+        </w:tabs>
         <w:rPr>
           <w:sz w:val="24"/>
           <w:szCs w:val="24"/>
@@ -1313,7 +1486,21 @@
           <w:sz w:val="24"/>
           <w:szCs w:val="24"/>
         </w:rPr>
-        <w:t>JSON list denoting passenger inf</w:t>
+        <w:t>JSON list</w:t>
+      </w:r>
+      <w:r>
+        <w:rPr>
+          <w:sz w:val="24"/>
+          <w:szCs w:val="24"/>
+        </w:rPr>
+        <w:t xml:space="preserve"> of objects</w:t>
+      </w:r>
+      <w:r>
+        <w:rPr>
+          <w:sz w:val="24"/>
+          <w:szCs w:val="24"/>
+        </w:rPr>
+        <w:t xml:space="preserve"> denoting passenger inf</w:t>
       </w:r>
       <w:r>
         <w:rPr>
@@ -1338,33 +1525,3127 @@
           <w:szCs w:val="24"/>
         </w:rPr>
       </w:pPr>
-      <w:r>
-        <w:rPr>
-          <w:i/>
-          <w:iCs/>
-          <w:sz w:val="24"/>
-          <w:szCs w:val="24"/>
-        </w:rPr>
-        <w:t>origin (REQUIRED, string</w:t>
-      </w:r>
-      <w:r>
-        <w:rPr>
-          <w:sz w:val="24"/>
-          <w:szCs w:val="24"/>
-        </w:rPr>
-        <w:t>): 3 Letter IATA Code (Airport code)</w:t>
-      </w:r>
-    </w:p>
-    <w:p>
-      <w:pPr>
-        <w:tabs>
-          <w:tab w:val="right" w:pos="9360"/>
-        </w:tabs>
-        <w:rPr>
-          <w:sz w:val="24"/>
-          <w:szCs w:val="24"/>
-        </w:rPr>
-      </w:pPr>
+      <w:proofErr w:type="spellStart"/>
+      <w:r>
+        <w:rPr>
+          <w:i/>
+          <w:iCs/>
+          <w:sz w:val="24"/>
+          <w:szCs w:val="24"/>
+        </w:rPr>
+        <w:t>given_name</w:t>
+      </w:r>
+      <w:proofErr w:type="spellEnd"/>
+      <w:r>
+        <w:rPr>
+          <w:i/>
+          <w:iCs/>
+          <w:sz w:val="24"/>
+          <w:szCs w:val="24"/>
+        </w:rPr>
+        <w:t xml:space="preserve"> (</w:t>
+      </w:r>
+      <w:r>
+        <w:rPr>
+          <w:i/>
+          <w:iCs/>
+          <w:sz w:val="24"/>
+          <w:szCs w:val="24"/>
+        </w:rPr>
+        <w:t>string)</w:t>
+      </w:r>
+      <w:r>
+        <w:rPr>
+          <w:sz w:val="24"/>
+          <w:szCs w:val="24"/>
+        </w:rPr>
+        <w:t>: first name</w:t>
+      </w:r>
+    </w:p>
+    <w:p>
+      <w:pPr>
+        <w:pStyle w:val="ListParagraph"/>
+        <w:numPr>
+          <w:ilvl w:val="0"/>
+          <w:numId w:val="1"/>
+        </w:numPr>
+        <w:tabs>
+          <w:tab w:val="right" w:pos="9360"/>
+        </w:tabs>
+        <w:rPr>
+          <w:sz w:val="24"/>
+          <w:szCs w:val="24"/>
+        </w:rPr>
+      </w:pPr>
+      <w:proofErr w:type="spellStart"/>
+      <w:r>
+        <w:rPr>
+          <w:i/>
+          <w:iCs/>
+          <w:sz w:val="24"/>
+          <w:szCs w:val="24"/>
+        </w:rPr>
+        <w:lastRenderedPageBreak/>
+        <w:t>family_name</w:t>
+      </w:r>
+      <w:proofErr w:type="spellEnd"/>
+      <w:r>
+        <w:rPr>
+          <w:i/>
+          <w:iCs/>
+          <w:sz w:val="24"/>
+          <w:szCs w:val="24"/>
+        </w:rPr>
+        <w:t xml:space="preserve"> (string)</w:t>
+      </w:r>
+      <w:r>
+        <w:rPr>
+          <w:sz w:val="24"/>
+          <w:szCs w:val="24"/>
+        </w:rPr>
+        <w:t>: last name</w:t>
+      </w:r>
+    </w:p>
+    <w:p>
+      <w:pPr>
+        <w:pStyle w:val="ListParagraph"/>
+        <w:numPr>
+          <w:ilvl w:val="0"/>
+          <w:numId w:val="1"/>
+        </w:numPr>
+        <w:tabs>
+          <w:tab w:val="right" w:pos="9360"/>
+        </w:tabs>
+        <w:rPr>
+          <w:sz w:val="24"/>
+          <w:szCs w:val="24"/>
+        </w:rPr>
+      </w:pPr>
+      <w:r>
+        <w:rPr>
+          <w:i/>
+          <w:iCs/>
+          <w:sz w:val="24"/>
+          <w:szCs w:val="24"/>
+        </w:rPr>
+        <w:t xml:space="preserve">type (REQUIRED, </w:t>
+      </w:r>
+      <w:proofErr w:type="spellStart"/>
+      <w:r>
+        <w:rPr>
+          <w:i/>
+          <w:iCs/>
+          <w:sz w:val="24"/>
+          <w:szCs w:val="24"/>
+        </w:rPr>
+        <w:t>enum</w:t>
+      </w:r>
+      <w:proofErr w:type="spellEnd"/>
+      <w:r>
+        <w:rPr>
+          <w:i/>
+          <w:iCs/>
+          <w:sz w:val="24"/>
+          <w:szCs w:val="24"/>
+        </w:rPr>
+        <w:t>)</w:t>
+      </w:r>
+      <w:r>
+        <w:rPr>
+          <w:sz w:val="24"/>
+          <w:szCs w:val="24"/>
+        </w:rPr>
+        <w:t>: adult/child/</w:t>
+      </w:r>
+      <w:proofErr w:type="spellStart"/>
+      <w:r>
+        <w:rPr>
+          <w:sz w:val="24"/>
+          <w:szCs w:val="24"/>
+        </w:rPr>
+        <w:t>infant_without_seat</w:t>
+      </w:r>
+      <w:proofErr w:type="spellEnd"/>
+      <w:r>
+        <w:rPr>
+          <w:sz w:val="24"/>
+          <w:szCs w:val="24"/>
+        </w:rPr>
+        <w:t xml:space="preserve">, 18+ = adult, </w:t>
+      </w:r>
+      <w:proofErr w:type="spellStart"/>
+      <w:r>
+        <w:rPr>
+          <w:sz w:val="24"/>
+          <w:szCs w:val="24"/>
+        </w:rPr>
+        <w:t>infant_without_seat</w:t>
+      </w:r>
+      <w:proofErr w:type="spellEnd"/>
+      <w:r>
+        <w:rPr>
+          <w:sz w:val="24"/>
+          <w:szCs w:val="24"/>
+        </w:rPr>
+        <w:t xml:space="preserve"> by FAA regulations is an infant under 2 years of age</w:t>
+      </w:r>
+    </w:p>
+    <w:p>
+      <w:pPr>
+        <w:tabs>
+          <w:tab w:val="right" w:pos="9360"/>
+        </w:tabs>
+        <w:rPr>
+          <w:b/>
+          <w:bCs/>
+          <w:sz w:val="24"/>
+          <w:szCs w:val="24"/>
+        </w:rPr>
+      </w:pPr>
+      <w:r>
+        <w:rPr>
+          <w:b/>
+          <w:bCs/>
+          <w:sz w:val="24"/>
+          <w:szCs w:val="24"/>
+        </w:rPr>
+        <w:t>EXAMPLE:</w:t>
+      </w:r>
+    </w:p>
+    <w:p>
+      <w:pPr>
+        <w:tabs>
+          <w:tab w:val="right" w:pos="9360"/>
+        </w:tabs>
+        <w:ind w:left="240"/>
+        <w:rPr>
+          <w:sz w:val="24"/>
+          <w:szCs w:val="24"/>
+        </w:rPr>
+      </w:pPr>
+      <w:r>
+        <w:rPr>
+          <w:sz w:val="24"/>
+          <w:szCs w:val="24"/>
+        </w:rPr>
+        <w:t>“passengers”: [</w:t>
+      </w:r>
+      <w:r>
+        <w:rPr>
+          <w:sz w:val="24"/>
+          <w:szCs w:val="24"/>
+        </w:rPr>
+        <w:br/>
+        <w:t xml:space="preserve">  </w:t>
+      </w:r>
+      <w:proofErr w:type="gramStart"/>
+      <w:r>
+        <w:rPr>
+          <w:sz w:val="24"/>
+          <w:szCs w:val="24"/>
+        </w:rPr>
+        <w:t xml:space="preserve">   {</w:t>
+      </w:r>
+      <w:proofErr w:type="gramEnd"/>
+      <w:r>
+        <w:rPr>
+          <w:sz w:val="24"/>
+          <w:szCs w:val="24"/>
+        </w:rPr>
+        <w:br/>
+        <w:t xml:space="preserve">          “</w:t>
+      </w:r>
+      <w:proofErr w:type="spellStart"/>
+      <w:r>
+        <w:rPr>
+          <w:sz w:val="24"/>
+          <w:szCs w:val="24"/>
+        </w:rPr>
+        <w:t>given_name</w:t>
+      </w:r>
+      <w:proofErr w:type="spellEnd"/>
+      <w:r>
+        <w:rPr>
+          <w:sz w:val="24"/>
+          <w:szCs w:val="24"/>
+        </w:rPr>
+        <w:t>”: “</w:t>
+      </w:r>
+      <w:proofErr w:type="spellStart"/>
+      <w:r>
+        <w:rPr>
+          <w:sz w:val="24"/>
+          <w:szCs w:val="24"/>
+        </w:rPr>
+        <w:t>Spongebob</w:t>
+      </w:r>
+      <w:proofErr w:type="spellEnd"/>
+      <w:r>
+        <w:rPr>
+          <w:sz w:val="24"/>
+          <w:szCs w:val="24"/>
+        </w:rPr>
+        <w:t>”,</w:t>
+      </w:r>
+      <w:r>
+        <w:rPr>
+          <w:sz w:val="24"/>
+          <w:szCs w:val="24"/>
+        </w:rPr>
+        <w:br/>
+        <w:t xml:space="preserve">          “</w:t>
+      </w:r>
+      <w:proofErr w:type="spellStart"/>
+      <w:r>
+        <w:rPr>
+          <w:sz w:val="24"/>
+          <w:szCs w:val="24"/>
+        </w:rPr>
+        <w:t>family_name</w:t>
+      </w:r>
+      <w:proofErr w:type="spellEnd"/>
+      <w:r>
+        <w:rPr>
+          <w:sz w:val="24"/>
+          <w:szCs w:val="24"/>
+        </w:rPr>
+        <w:t>”: “</w:t>
+      </w:r>
+      <w:proofErr w:type="spellStart"/>
+      <w:r>
+        <w:rPr>
+          <w:sz w:val="24"/>
+          <w:szCs w:val="24"/>
+        </w:rPr>
+        <w:t>Squarepants</w:t>
+      </w:r>
+      <w:proofErr w:type="spellEnd"/>
+      <w:r>
+        <w:rPr>
+          <w:sz w:val="24"/>
+          <w:szCs w:val="24"/>
+        </w:rPr>
+        <w:t>”,</w:t>
+      </w:r>
+      <w:r>
+        <w:rPr>
+          <w:sz w:val="24"/>
+          <w:szCs w:val="24"/>
+        </w:rPr>
+        <w:br/>
+        <w:t xml:space="preserve">          “type”: “adult</w:t>
+      </w:r>
+      <w:r>
+        <w:rPr>
+          <w:sz w:val="24"/>
+          <w:szCs w:val="24"/>
+        </w:rPr>
+        <w:br/>
+        <w:t xml:space="preserve">     },</w:t>
+      </w:r>
+      <w:r>
+        <w:rPr>
+          <w:sz w:val="24"/>
+          <w:szCs w:val="24"/>
+        </w:rPr>
+        <w:br/>
+        <w:t xml:space="preserve">     {</w:t>
+      </w:r>
+      <w:r>
+        <w:rPr>
+          <w:sz w:val="24"/>
+          <w:szCs w:val="24"/>
+        </w:rPr>
+        <w:br/>
+        <w:t xml:space="preserve">          “type”: “adult</w:t>
+      </w:r>
+      <w:r>
+        <w:rPr>
+          <w:sz w:val="24"/>
+          <w:szCs w:val="24"/>
+        </w:rPr>
+        <w:br/>
+        <w:t xml:space="preserve">     }</w:t>
+      </w:r>
+      <w:r>
+        <w:rPr>
+          <w:sz w:val="24"/>
+          <w:szCs w:val="24"/>
+        </w:rPr>
+        <w:br/>
+        <w:t>]</w:t>
+      </w:r>
+    </w:p>
+    <w:p>
+      <w:pPr>
+        <w:tabs>
+          <w:tab w:val="right" w:pos="9360"/>
+        </w:tabs>
+        <w:rPr>
+          <w:sz w:val="24"/>
+          <w:szCs w:val="24"/>
+        </w:rPr>
+      </w:pPr>
+      <w:r>
+        <w:rPr>
+          <w:b/>
+          <w:bCs/>
+          <w:sz w:val="24"/>
+          <w:szCs w:val="24"/>
+        </w:rPr>
+        <w:t>Returns</w:t>
+      </w:r>
+      <w:r>
+        <w:rPr>
+          <w:b/>
+          <w:bCs/>
+          <w:sz w:val="24"/>
+          <w:szCs w:val="24"/>
+        </w:rPr>
+        <w:t xml:space="preserve">: </w:t>
+      </w:r>
+      <w:r>
+        <w:rPr>
+          <w:sz w:val="24"/>
+          <w:szCs w:val="24"/>
+        </w:rPr>
+        <w:t xml:space="preserve">List of offers object encapsulated around </w:t>
+      </w:r>
+      <w:r>
+        <w:rPr>
+          <w:b/>
+          <w:bCs/>
+          <w:sz w:val="24"/>
+          <w:szCs w:val="24"/>
+        </w:rPr>
+        <w:t>data</w:t>
+      </w:r>
+    </w:p>
+    <w:p>
+      <w:pPr>
+        <w:tabs>
+          <w:tab w:val="right" w:pos="9360"/>
+        </w:tabs>
+        <w:jc w:val="center"/>
+        <w:rPr>
+          <w:sz w:val="24"/>
+          <w:szCs w:val="24"/>
+        </w:rPr>
+      </w:pPr>
+      <w:r>
+        <w:rPr>
+          <w:noProof/>
+          <w:sz w:val="24"/>
+          <w:szCs w:val="24"/>
+        </w:rPr>
+        <w:drawing>
+          <wp:inline distT="0" distB="0" distL="0" distR="0" wp14:anchorId="283F7871" wp14:editId="4B4440CF">
+            <wp:extent cx="2734057" cy="1981477"/>
+            <wp:effectExtent l="0" t="0" r="9525" b="0"/>
+            <wp:docPr id="63872429" name="Picture 1" descr="A screen shot of a computer&#10;&#10;Description automatically generated"/>
+            <wp:cNvGraphicFramePr>
+              <a:graphicFrameLocks xmlns:a="http://schemas.openxmlformats.org/drawingml/2006/main" noChangeAspect="1"/>
+            </wp:cNvGraphicFramePr>
+            <a:graphic xmlns:a="http://schemas.openxmlformats.org/drawingml/2006/main">
+              <a:graphicData uri="http://schemas.openxmlformats.org/drawingml/2006/picture">
+                <pic:pic xmlns:pic="http://schemas.openxmlformats.org/drawingml/2006/picture">
+                  <pic:nvPicPr>
+                    <pic:cNvPr id="63872429" name="Picture 1" descr="A screen shot of a computer&#10;&#10;Description automatically generated"/>
+                    <pic:cNvPicPr/>
+                  </pic:nvPicPr>
+                  <pic:blipFill>
+                    <a:blip r:embed="rId8"/>
+                    <a:stretch>
+                      <a:fillRect/>
+                    </a:stretch>
+                  </pic:blipFill>
+                  <pic:spPr>
+                    <a:xfrm>
+                      <a:off x="0" y="0"/>
+                      <a:ext cx="2734057" cy="1981477"/>
+                    </a:xfrm>
+                    <a:prstGeom prst="rect">
+                      <a:avLst/>
+                    </a:prstGeom>
+                  </pic:spPr>
+                </pic:pic>
+              </a:graphicData>
+            </a:graphic>
+          </wp:inline>
+        </w:drawing>
+      </w:r>
+    </w:p>
+    <w:p>
+      <w:pPr>
+        <w:tabs>
+          <w:tab w:val="right" w:pos="9360"/>
+        </w:tabs>
+        <w:rPr>
+          <w:b/>
+          <w:bCs/>
+          <w:sz w:val="24"/>
+          <w:szCs w:val="24"/>
+        </w:rPr>
+      </w:pPr>
+      <w:r>
+        <w:rPr>
+          <w:b/>
+          <w:bCs/>
+          <w:sz w:val="24"/>
+          <w:szCs w:val="24"/>
+        </w:rPr>
+        <w:t>Grab</w:t>
+      </w:r>
+      <w:r>
+        <w:rPr>
+          <w:b/>
+          <w:bCs/>
+          <w:sz w:val="24"/>
+          <w:szCs w:val="24"/>
+        </w:rPr>
+        <w:t>/Notable Fields</w:t>
+      </w:r>
+      <w:r>
+        <w:rPr>
+          <w:b/>
+          <w:bCs/>
+          <w:sz w:val="24"/>
+          <w:szCs w:val="24"/>
+        </w:rPr>
+        <w:t xml:space="preserve"> (From each Offer</w:t>
+      </w:r>
+      <w:r>
+        <w:rPr>
+          <w:b/>
+          <w:bCs/>
+          <w:sz w:val="24"/>
+          <w:szCs w:val="24"/>
+        </w:rPr>
+        <w:t>, will need to iterate through offers</w:t>
+      </w:r>
+      <w:r>
+        <w:rPr>
+          <w:b/>
+          <w:bCs/>
+          <w:sz w:val="24"/>
+          <w:szCs w:val="24"/>
+        </w:rPr>
+        <w:t>):</w:t>
+      </w:r>
+    </w:p>
+    <w:p>
+      <w:pPr>
+        <w:tabs>
+          <w:tab w:val="right" w:pos="9360"/>
+        </w:tabs>
+        <w:rPr>
+          <w:sz w:val="24"/>
+          <w:szCs w:val="24"/>
+        </w:rPr>
+      </w:pPr>
+      <w:r>
+        <w:rPr>
+          <w:sz w:val="24"/>
+          <w:szCs w:val="24"/>
+        </w:rPr>
+        <w:t>- id (</w:t>
+      </w:r>
+      <w:r>
+        <w:rPr>
+          <w:b/>
+          <w:bCs/>
+          <w:sz w:val="24"/>
+          <w:szCs w:val="24"/>
+        </w:rPr>
+        <w:t>CRUCIAL</w:t>
+      </w:r>
+      <w:r>
+        <w:rPr>
+          <w:sz w:val="24"/>
+          <w:szCs w:val="24"/>
+        </w:rPr>
+        <w:t>,</w:t>
+      </w:r>
+      <w:r>
+        <w:rPr>
+          <w:b/>
+          <w:bCs/>
+          <w:sz w:val="24"/>
+          <w:szCs w:val="24"/>
+        </w:rPr>
+        <w:t xml:space="preserve"> </w:t>
+      </w:r>
+      <w:r>
+        <w:rPr>
+          <w:sz w:val="24"/>
+          <w:szCs w:val="24"/>
+        </w:rPr>
+        <w:t>Offer ID, for price checking and booking)</w:t>
+      </w:r>
+    </w:p>
+    <w:p>
+      <w:pPr>
+        <w:tabs>
+          <w:tab w:val="right" w:pos="9360"/>
+        </w:tabs>
+        <w:rPr>
+          <w:sz w:val="24"/>
+          <w:szCs w:val="24"/>
+        </w:rPr>
+      </w:pPr>
+      <w:r>
+        <w:rPr>
+          <w:sz w:val="24"/>
+          <w:szCs w:val="24"/>
+        </w:rPr>
+        <w:t xml:space="preserve">- </w:t>
+      </w:r>
+      <w:proofErr w:type="spellStart"/>
+      <w:r>
+        <w:rPr>
+          <w:sz w:val="24"/>
+          <w:szCs w:val="24"/>
+        </w:rPr>
+        <w:t>base_amount</w:t>
+      </w:r>
+      <w:proofErr w:type="spellEnd"/>
+      <w:r>
+        <w:rPr>
+          <w:sz w:val="24"/>
+          <w:szCs w:val="24"/>
+        </w:rPr>
+        <w:t xml:space="preserve"> (Cost of flight</w:t>
+      </w:r>
+      <w:r>
+        <w:rPr>
+          <w:sz w:val="24"/>
+          <w:szCs w:val="24"/>
+        </w:rPr>
+        <w:t>, before tax</w:t>
+      </w:r>
+      <w:r>
+        <w:rPr>
+          <w:sz w:val="24"/>
+          <w:szCs w:val="24"/>
+        </w:rPr>
+        <w:t>, float)</w:t>
+      </w:r>
+    </w:p>
+    <w:p>
+      <w:pPr>
+        <w:tabs>
+          <w:tab w:val="right" w:pos="9360"/>
+        </w:tabs>
+        <w:rPr>
+          <w:sz w:val="24"/>
+          <w:szCs w:val="24"/>
+        </w:rPr>
+      </w:pPr>
+      <w:r>
+        <w:rPr>
+          <w:sz w:val="24"/>
+          <w:szCs w:val="24"/>
+        </w:rPr>
+        <w:t xml:space="preserve">- </w:t>
+      </w:r>
+      <w:proofErr w:type="spellStart"/>
+      <w:r>
+        <w:rPr>
+          <w:sz w:val="24"/>
+          <w:szCs w:val="24"/>
+        </w:rPr>
+        <w:t>tax_amount</w:t>
+      </w:r>
+      <w:proofErr w:type="spellEnd"/>
+      <w:r>
+        <w:rPr>
+          <w:sz w:val="24"/>
+          <w:szCs w:val="24"/>
+        </w:rPr>
+        <w:t xml:space="preserve"> </w:t>
+      </w:r>
+      <w:r>
+        <w:rPr>
+          <w:sz w:val="24"/>
+          <w:szCs w:val="24"/>
+        </w:rPr>
+        <w:t>(float)</w:t>
+      </w:r>
+    </w:p>
+    <w:p>
+      <w:pPr>
+        <w:tabs>
+          <w:tab w:val="right" w:pos="9360"/>
+        </w:tabs>
+        <w:rPr>
+          <w:sz w:val="24"/>
+          <w:szCs w:val="24"/>
+        </w:rPr>
+      </w:pPr>
+      <w:r>
+        <w:rPr>
+          <w:sz w:val="24"/>
+          <w:szCs w:val="24"/>
+        </w:rPr>
+        <w:t xml:space="preserve">- </w:t>
+      </w:r>
+      <w:proofErr w:type="spellStart"/>
+      <w:r>
+        <w:rPr>
+          <w:sz w:val="24"/>
+          <w:szCs w:val="24"/>
+        </w:rPr>
+        <w:t>total_amount</w:t>
+      </w:r>
+      <w:proofErr w:type="spellEnd"/>
+      <w:r>
+        <w:rPr>
+          <w:sz w:val="24"/>
+          <w:szCs w:val="24"/>
+        </w:rPr>
+        <w:t xml:space="preserve"> (float)</w:t>
+      </w:r>
+    </w:p>
+    <w:p>
+      <w:pPr>
+        <w:tabs>
+          <w:tab w:val="right" w:pos="9360"/>
+        </w:tabs>
+        <w:rPr>
+          <w:sz w:val="24"/>
+          <w:szCs w:val="24"/>
+        </w:rPr>
+      </w:pPr>
+      <w:r>
+        <w:rPr>
+          <w:sz w:val="24"/>
+          <w:szCs w:val="24"/>
+        </w:rPr>
+        <w:t xml:space="preserve">- </w:t>
+      </w:r>
+      <w:proofErr w:type="spellStart"/>
+      <w:proofErr w:type="gramStart"/>
+      <w:r>
+        <w:rPr>
+          <w:sz w:val="24"/>
+          <w:szCs w:val="24"/>
+        </w:rPr>
+        <w:t>slices.duration</w:t>
+      </w:r>
+      <w:proofErr w:type="spellEnd"/>
+      <w:proofErr w:type="gramEnd"/>
+      <w:r>
+        <w:rPr>
+          <w:sz w:val="24"/>
+          <w:szCs w:val="24"/>
+        </w:rPr>
+        <w:t xml:space="preserve"> (Flight duration</w:t>
+      </w:r>
+      <w:r>
+        <w:rPr>
+          <w:sz w:val="24"/>
+          <w:szCs w:val="24"/>
+        </w:rPr>
+        <w:t xml:space="preserve">, format: </w:t>
+      </w:r>
+      <w:proofErr w:type="spellStart"/>
+      <w:r>
+        <w:rPr>
+          <w:sz w:val="24"/>
+          <w:szCs w:val="24"/>
+        </w:rPr>
+        <w:t>TZ:hH:mmM</w:t>
+      </w:r>
+      <w:proofErr w:type="spellEnd"/>
+      <w:r>
+        <w:rPr>
+          <w:sz w:val="24"/>
+          <w:szCs w:val="24"/>
+        </w:rPr>
+        <w:t xml:space="preserve">, TZ = </w:t>
+      </w:r>
+      <w:proofErr w:type="spellStart"/>
+      <w:r>
+        <w:rPr>
+          <w:sz w:val="24"/>
+          <w:szCs w:val="24"/>
+        </w:rPr>
+        <w:t>Timezone</w:t>
+      </w:r>
+      <w:proofErr w:type="spellEnd"/>
+      <w:r>
+        <w:rPr>
+          <w:sz w:val="24"/>
+          <w:szCs w:val="24"/>
+        </w:rPr>
+        <w:t>(?), h = Hours, mm = Minutes</w:t>
+      </w:r>
+      <w:r>
+        <w:rPr>
+          <w:sz w:val="24"/>
+          <w:szCs w:val="24"/>
+        </w:rPr>
+        <w:t>)</w:t>
+      </w:r>
+    </w:p>
+    <w:p>
+      <w:pPr>
+        <w:tabs>
+          <w:tab w:val="right" w:pos="9360"/>
+        </w:tabs>
+        <w:rPr>
+          <w:sz w:val="24"/>
+          <w:szCs w:val="24"/>
+        </w:rPr>
+      </w:pPr>
+      <w:r>
+        <w:rPr>
+          <w:sz w:val="24"/>
+          <w:szCs w:val="24"/>
+        </w:rPr>
+        <w:t xml:space="preserve">- </w:t>
+      </w:r>
+      <w:proofErr w:type="spellStart"/>
+      <w:proofErr w:type="gramStart"/>
+      <w:r>
+        <w:rPr>
+          <w:sz w:val="24"/>
+          <w:szCs w:val="24"/>
+        </w:rPr>
+        <w:t>slices.origin</w:t>
+      </w:r>
+      <w:proofErr w:type="gramEnd"/>
+      <w:r>
+        <w:rPr>
+          <w:sz w:val="24"/>
+          <w:szCs w:val="24"/>
+        </w:rPr>
+        <w:t>.iata_code</w:t>
+      </w:r>
+      <w:proofErr w:type="spellEnd"/>
+      <w:r>
+        <w:rPr>
+          <w:sz w:val="24"/>
+          <w:szCs w:val="24"/>
+        </w:rPr>
+        <w:t xml:space="preserve"> (Origin Airport Code)</w:t>
+      </w:r>
+    </w:p>
+    <w:p>
+      <w:pPr>
+        <w:tabs>
+          <w:tab w:val="right" w:pos="9360"/>
+        </w:tabs>
+        <w:rPr>
+          <w:sz w:val="24"/>
+          <w:szCs w:val="24"/>
+        </w:rPr>
+      </w:pPr>
+      <w:r>
+        <w:rPr>
+          <w:sz w:val="24"/>
+          <w:szCs w:val="24"/>
+        </w:rPr>
+        <w:t xml:space="preserve">- </w:t>
+      </w:r>
+      <w:proofErr w:type="spellStart"/>
+      <w:proofErr w:type="gramStart"/>
+      <w:r>
+        <w:rPr>
+          <w:sz w:val="24"/>
+          <w:szCs w:val="24"/>
+        </w:rPr>
+        <w:t>slices.destination</w:t>
+      </w:r>
+      <w:proofErr w:type="gramEnd"/>
+      <w:r>
+        <w:rPr>
+          <w:sz w:val="24"/>
+          <w:szCs w:val="24"/>
+        </w:rPr>
+        <w:t>.iata_code</w:t>
+      </w:r>
+      <w:proofErr w:type="spellEnd"/>
+      <w:r>
+        <w:rPr>
+          <w:sz w:val="24"/>
+          <w:szCs w:val="24"/>
+        </w:rPr>
+        <w:t xml:space="preserve"> (Destination Airport Code)</w:t>
+      </w:r>
+    </w:p>
+    <w:p>
+      <w:pPr>
+        <w:tabs>
+          <w:tab w:val="right" w:pos="9360"/>
+        </w:tabs>
+        <w:rPr>
+          <w:sz w:val="24"/>
+          <w:szCs w:val="24"/>
+        </w:rPr>
+      </w:pPr>
+    </w:p>
+    <w:p>
+      <w:pPr>
+        <w:tabs>
+          <w:tab w:val="right" w:pos="9360"/>
+        </w:tabs>
+        <w:rPr>
+          <w:sz w:val="24"/>
+          <w:szCs w:val="24"/>
+        </w:rPr>
+      </w:pPr>
+      <w:r>
+        <w:rPr>
+          <w:b/>
+          <w:bCs/>
+          <w:sz w:val="24"/>
+          <w:szCs w:val="24"/>
+        </w:rPr>
+        <w:t xml:space="preserve">Note: </w:t>
+      </w:r>
+      <w:r>
+        <w:rPr>
+          <w:sz w:val="24"/>
+          <w:szCs w:val="24"/>
+        </w:rPr>
+        <w:t xml:space="preserve">In practice, </w:t>
+      </w:r>
+      <w:r>
+        <w:rPr>
+          <w:sz w:val="24"/>
+          <w:szCs w:val="24"/>
+        </w:rPr>
+        <w:t xml:space="preserve">for list of passengers you can leave it mostly empty, just need type of passenger. For the entire booking process, </w:t>
+      </w:r>
+      <w:r>
+        <w:rPr>
+          <w:sz w:val="24"/>
+          <w:szCs w:val="24"/>
+        </w:rPr>
+        <w:t>grab all offers and render to search screen, once user picks one, move on to the next calls</w:t>
+      </w:r>
+    </w:p>
+    <w:p>
+      <w:pPr>
+        <w:tabs>
+          <w:tab w:val="right" w:pos="9360"/>
+        </w:tabs>
+        <w:rPr>
+          <w:sz w:val="24"/>
+          <w:szCs w:val="24"/>
+        </w:rPr>
+      </w:pPr>
+    </w:p>
+    <w:p>
+      <w:pPr>
+        <w:tabs>
+          <w:tab w:val="right" w:pos="9360"/>
+        </w:tabs>
+        <w:rPr>
+          <w:sz w:val="24"/>
+          <w:szCs w:val="24"/>
+        </w:rPr>
+      </w:pPr>
+    </w:p>
+    <w:p>
+      <w:pPr>
+        <w:tabs>
+          <w:tab w:val="right" w:pos="9360"/>
+        </w:tabs>
+        <w:rPr>
+          <w:sz w:val="24"/>
+          <w:szCs w:val="24"/>
+        </w:rPr>
+      </w:pPr>
+    </w:p>
+    <w:p>
+      <w:pPr>
+        <w:tabs>
+          <w:tab w:val="right" w:pos="9360"/>
+        </w:tabs>
+        <w:rPr>
+          <w:sz w:val="24"/>
+          <w:szCs w:val="24"/>
+        </w:rPr>
+      </w:pPr>
+    </w:p>
+    <w:p>
+      <w:pPr>
+        <w:tabs>
+          <w:tab w:val="right" w:pos="9360"/>
+        </w:tabs>
+        <w:rPr>
+          <w:sz w:val="24"/>
+          <w:szCs w:val="24"/>
+        </w:rPr>
+      </w:pPr>
+    </w:p>
+    <w:p>
+      <w:pPr>
+        <w:tabs>
+          <w:tab w:val="right" w:pos="9360"/>
+        </w:tabs>
+        <w:rPr>
+          <w:sz w:val="24"/>
+          <w:szCs w:val="24"/>
+        </w:rPr>
+      </w:pPr>
+    </w:p>
+    <w:p>
+      <w:pPr>
+        <w:tabs>
+          <w:tab w:val="right" w:pos="9360"/>
+        </w:tabs>
+        <w:rPr>
+          <w:sz w:val="24"/>
+          <w:szCs w:val="24"/>
+        </w:rPr>
+      </w:pPr>
+    </w:p>
+    <w:p>
+      <w:pPr>
+        <w:tabs>
+          <w:tab w:val="right" w:pos="9360"/>
+        </w:tabs>
+        <w:rPr>
+          <w:sz w:val="24"/>
+          <w:szCs w:val="24"/>
+        </w:rPr>
+      </w:pPr>
+    </w:p>
+    <w:p>
+      <w:pPr>
+        <w:tabs>
+          <w:tab w:val="right" w:pos="9360"/>
+        </w:tabs>
+        <w:rPr>
+          <w:sz w:val="24"/>
+          <w:szCs w:val="24"/>
+        </w:rPr>
+      </w:pPr>
+    </w:p>
+    <w:p>
+      <w:pPr>
+        <w:tabs>
+          <w:tab w:val="right" w:pos="9360"/>
+        </w:tabs>
+        <w:rPr>
+          <w:sz w:val="24"/>
+          <w:szCs w:val="24"/>
+        </w:rPr>
+      </w:pPr>
+    </w:p>
+    <w:p>
+      <w:pPr>
+        <w:tabs>
+          <w:tab w:val="right" w:pos="9360"/>
+        </w:tabs>
+        <w:rPr>
+          <w:sz w:val="24"/>
+          <w:szCs w:val="24"/>
+        </w:rPr>
+      </w:pPr>
+    </w:p>
+    <w:p>
+      <w:pPr>
+        <w:tabs>
+          <w:tab w:val="right" w:pos="9360"/>
+        </w:tabs>
+        <w:rPr>
+          <w:sz w:val="24"/>
+          <w:szCs w:val="24"/>
+        </w:rPr>
+      </w:pPr>
+    </w:p>
+    <w:p>
+      <w:pPr>
+        <w:tabs>
+          <w:tab w:val="right" w:pos="9360"/>
+        </w:tabs>
+        <w:rPr>
+          <w:sz w:val="24"/>
+          <w:szCs w:val="24"/>
+        </w:rPr>
+      </w:pPr>
+    </w:p>
+    <w:p>
+      <w:pPr>
+        <w:tabs>
+          <w:tab w:val="right" w:pos="9360"/>
+        </w:tabs>
+        <w:rPr>
+          <w:sz w:val="24"/>
+          <w:szCs w:val="24"/>
+        </w:rPr>
+      </w:pPr>
+    </w:p>
+    <w:p>
+      <w:pPr>
+        <w:tabs>
+          <w:tab w:val="right" w:pos="9360"/>
+        </w:tabs>
+        <w:rPr>
+          <w:sz w:val="24"/>
+          <w:szCs w:val="24"/>
+        </w:rPr>
+      </w:pPr>
+    </w:p>
+    <w:p>
+      <w:pPr>
+        <w:tabs>
+          <w:tab w:val="right" w:pos="9360"/>
+        </w:tabs>
+        <w:rPr>
+          <w:sz w:val="24"/>
+          <w:szCs w:val="24"/>
+        </w:rPr>
+      </w:pPr>
+    </w:p>
+    <w:p>
+      <w:pPr>
+        <w:tabs>
+          <w:tab w:val="right" w:pos="9360"/>
+        </w:tabs>
+        <w:rPr>
+          <w:sz w:val="24"/>
+          <w:szCs w:val="24"/>
+        </w:rPr>
+      </w:pPr>
+    </w:p>
+    <w:p>
+      <w:pPr>
+        <w:tabs>
+          <w:tab w:val="right" w:pos="9360"/>
+        </w:tabs>
+        <w:rPr>
+          <w:sz w:val="24"/>
+          <w:szCs w:val="24"/>
+        </w:rPr>
+      </w:pPr>
+    </w:p>
+    <w:p>
+      <w:pPr>
+        <w:tabs>
+          <w:tab w:val="right" w:pos="9360"/>
+        </w:tabs>
+        <w:rPr>
+          <w:sz w:val="24"/>
+          <w:szCs w:val="24"/>
+        </w:rPr>
+      </w:pPr>
+    </w:p>
+    <w:p>
+      <w:pPr>
+        <w:tabs>
+          <w:tab w:val="right" w:pos="9360"/>
+        </w:tabs>
+        <w:rPr>
+          <w:sz w:val="24"/>
+          <w:szCs w:val="24"/>
+        </w:rPr>
+      </w:pPr>
+    </w:p>
+    <w:p>
+      <w:pPr>
+        <w:tabs>
+          <w:tab w:val="right" w:pos="9360"/>
+        </w:tabs>
+        <w:rPr>
+          <w:sz w:val="24"/>
+          <w:szCs w:val="24"/>
+        </w:rPr>
+      </w:pPr>
+    </w:p>
+    <w:p>
+      <w:pPr>
+        <w:tabs>
+          <w:tab w:val="right" w:pos="9360"/>
+        </w:tabs>
+        <w:rPr>
+          <w:sz w:val="24"/>
+          <w:szCs w:val="24"/>
+        </w:rPr>
+      </w:pPr>
+    </w:p>
+    <w:p>
+      <w:pPr>
+        <w:tabs>
+          <w:tab w:val="right" w:pos="9360"/>
+        </w:tabs>
+        <w:rPr>
+          <w:sz w:val="24"/>
+          <w:szCs w:val="24"/>
+        </w:rPr>
+      </w:pPr>
+    </w:p>
+    <w:p>
+      <w:pPr>
+        <w:tabs>
+          <w:tab w:val="right" w:pos="9360"/>
+        </w:tabs>
+        <w:rPr>
+          <w:sz w:val="24"/>
+          <w:szCs w:val="24"/>
+        </w:rPr>
+      </w:pPr>
+    </w:p>
+    <w:p>
+      <w:pPr>
+        <w:tabs>
+          <w:tab w:val="right" w:pos="9360"/>
+        </w:tabs>
+        <w:jc w:val="center"/>
+        <w:rPr>
+          <w:rFonts w:asciiTheme="majorHAnsi" w:hAnsiTheme="majorHAnsi"/>
+          <w:sz w:val="28"/>
+          <w:szCs w:val="28"/>
+        </w:rPr>
+      </w:pPr>
+      <w:r>
+        <w:rPr>
+          <w:rFonts w:asciiTheme="majorHAnsi" w:hAnsiTheme="majorHAnsi"/>
+          <w:sz w:val="28"/>
+          <w:szCs w:val="28"/>
+        </w:rPr>
+        <w:lastRenderedPageBreak/>
+        <w:t>Flight Offer</w:t>
+      </w:r>
+      <w:r>
+        <w:rPr>
+          <w:rFonts w:asciiTheme="majorHAnsi" w:hAnsiTheme="majorHAnsi"/>
+          <w:sz w:val="28"/>
+          <w:szCs w:val="28"/>
+        </w:rPr>
+        <w:t xml:space="preserve"> Check</w:t>
+      </w:r>
+    </w:p>
+    <w:p>
+      <w:pPr>
+        <w:tabs>
+          <w:tab w:val="right" w:pos="9360"/>
+        </w:tabs>
+        <w:rPr>
+          <w:sz w:val="24"/>
+          <w:szCs w:val="24"/>
+        </w:rPr>
+      </w:pPr>
+      <w:r>
+        <w:rPr>
+          <w:noProof/>
+          <w:sz w:val="24"/>
+          <w:szCs w:val="24"/>
+        </w:rPr>
+        <mc:AlternateContent>
+          <mc:Choice Requires="wps">
+            <w:drawing>
+              <wp:anchor distT="0" distB="0" distL="114300" distR="114300" simplePos="0" relativeHeight="251665408" behindDoc="0" locked="0" layoutInCell="1" allowOverlap="1" wp14:anchorId="53F4F6D3" wp14:editId="77ADCF85">
+                <wp:simplePos x="0" y="0"/>
+                <wp:positionH relativeFrom="column">
+                  <wp:posOffset>11430</wp:posOffset>
+                </wp:positionH>
+                <wp:positionV relativeFrom="paragraph">
+                  <wp:posOffset>70332</wp:posOffset>
+                </wp:positionV>
+                <wp:extent cx="5943600" cy="0"/>
+                <wp:effectExtent l="0" t="0" r="0" b="0"/>
+                <wp:wrapNone/>
+                <wp:docPr id="1422947699" name="Rectangle 3"/>
+                <wp:cNvGraphicFramePr/>
+                <a:graphic xmlns:a="http://schemas.openxmlformats.org/drawingml/2006/main">
+                  <a:graphicData uri="http://schemas.microsoft.com/office/word/2010/wordprocessingShape">
+                    <wps:wsp>
+                      <wps:cNvSpPr/>
+                      <wps:spPr>
+                        <a:xfrm>
+                          <a:off x="0" y="0"/>
+                          <a:ext cx="5943600" cy="0"/>
+                        </a:xfrm>
+                        <a:prstGeom prst="rect">
+                          <a:avLst/>
+                        </a:prstGeom>
+                      </wps:spPr>
+                      <wps:style>
+                        <a:lnRef idx="2">
+                          <a:schemeClr val="accent1">
+                            <a:shade val="15000"/>
+                          </a:schemeClr>
+                        </a:lnRef>
+                        <a:fillRef idx="1">
+                          <a:schemeClr val="accent1"/>
+                        </a:fillRef>
+                        <a:effectRef idx="0">
+                          <a:schemeClr val="accent1"/>
+                        </a:effectRef>
+                        <a:fontRef idx="minor">
+                          <a:schemeClr val="lt1"/>
+                        </a:fontRef>
+                      </wps:style>
+                      <wps:bodyPr rot="0" spcFirstLastPara="0" vertOverflow="overflow" horzOverflow="overflow" vert="horz" wrap="square" lIns="91440" tIns="45720" rIns="91440" bIns="45720" numCol="1" spcCol="0" rtlCol="0" fromWordArt="0" anchor="ctr" anchorCtr="0" forceAA="0" compatLnSpc="1">
+                        <a:prstTxWarp prst="textNoShape">
+                          <a:avLst/>
+                        </a:prstTxWarp>
+                        <a:noAutofit/>
+                      </wps:bodyPr>
+                    </wps:wsp>
+                  </a:graphicData>
+                </a:graphic>
+                <wp14:sizeRelH relativeFrom="margin">
+                  <wp14:pctWidth>0</wp14:pctWidth>
+                </wp14:sizeRelH>
+                <wp14:sizeRelV relativeFrom="margin">
+                  <wp14:pctHeight>0</wp14:pctHeight>
+                </wp14:sizeRelV>
+              </wp:anchor>
+            </w:drawing>
+          </mc:Choice>
+          <mc:Fallback>
+            <w:pict>
+              <v:rect w14:anchorId="183D7095" id="Rectangle 3" o:spid="_x0000_s1026" style="position:absolute;margin-left:.9pt;margin-top:5.55pt;width:468pt;height:0;z-index:251665408;visibility:visible;mso-wrap-style:square;mso-width-percent:0;mso-height-percent:0;mso-wrap-distance-left:9pt;mso-wrap-distance-top:0;mso-wrap-distance-right:9pt;mso-wrap-distance-bottom:0;mso-position-horizontal:absolute;mso-position-horizontal-relative:text;mso-position-vertical:absolute;mso-position-vertical-relative:text;mso-width-percent:0;mso-height-percent:0;mso-width-relative:margin;mso-height-relative:margin;v-text-anchor:middle" o:gfxdata="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" fillcolor="#156082 [3204]" strokecolor="#030e13 [484]" strokeweight="1pt"/>
+            </w:pict>
+          </mc:Fallback>
+        </mc:AlternateContent>
+      </w:r>
+    </w:p>
+    <w:p>
+      <w:pPr>
+        <w:tabs>
+          <w:tab w:val="right" w:pos="9360"/>
+        </w:tabs>
+        <w:rPr>
+          <w:sz w:val="24"/>
+          <w:szCs w:val="24"/>
+        </w:rPr>
+      </w:pPr>
+      <w:r>
+        <w:rPr>
+          <w:b/>
+          <w:bCs/>
+          <w:sz w:val="24"/>
+          <w:szCs w:val="24"/>
+        </w:rPr>
+        <w:t>Query</w:t>
+      </w:r>
+      <w:r>
+        <w:rPr>
+          <w:b/>
+          <w:bCs/>
+          <w:sz w:val="24"/>
+          <w:szCs w:val="24"/>
+        </w:rPr>
+        <w:t xml:space="preserve"> Path:</w:t>
+      </w:r>
+      <w:r>
+        <w:rPr>
+          <w:sz w:val="24"/>
+          <w:szCs w:val="24"/>
+        </w:rPr>
+        <w:t xml:space="preserve"> </w:t>
+      </w:r>
+      <w:r>
+        <w:rPr>
+          <w:sz w:val="24"/>
+          <w:szCs w:val="24"/>
+        </w:rPr>
+        <w:t>https://api.duffel.com/air/offers/</w:t>
+      </w:r>
+      <w:r>
+        <w:rPr>
+          <w:sz w:val="24"/>
+          <w:szCs w:val="24"/>
+        </w:rPr>
+        <w:t>{id}</w:t>
+      </w:r>
+    </w:p>
+    <w:p>
+      <w:pPr>
+        <w:tabs>
+          <w:tab w:val="right" w:pos="9360"/>
+        </w:tabs>
+        <w:rPr>
+          <w:sz w:val="24"/>
+          <w:szCs w:val="24"/>
+        </w:rPr>
+      </w:pPr>
+      <w:r>
+        <w:rPr>
+          <w:b/>
+          <w:bCs/>
+          <w:sz w:val="24"/>
+          <w:szCs w:val="24"/>
+        </w:rPr>
+        <w:t>Method:</w:t>
+      </w:r>
+      <w:r>
+        <w:rPr>
+          <w:sz w:val="24"/>
+          <w:szCs w:val="24"/>
+        </w:rPr>
+        <w:t xml:space="preserve"> </w:t>
+      </w:r>
+      <w:r>
+        <w:rPr>
+          <w:sz w:val="24"/>
+          <w:szCs w:val="24"/>
+        </w:rPr>
+        <w:t>GET</w:t>
+      </w:r>
+    </w:p>
+    <w:p>
+      <w:pPr>
+        <w:tabs>
+          <w:tab w:val="right" w:pos="9360"/>
+        </w:tabs>
+        <w:rPr>
+          <w:sz w:val="24"/>
+          <w:szCs w:val="24"/>
+        </w:rPr>
+      </w:pPr>
+      <w:r>
+        <w:rPr>
+          <w:b/>
+          <w:bCs/>
+          <w:sz w:val="24"/>
+          <w:szCs w:val="24"/>
+        </w:rPr>
+        <w:t xml:space="preserve">URL </w:t>
+      </w:r>
+      <w:proofErr w:type="gramStart"/>
+      <w:r>
+        <w:rPr>
+          <w:b/>
+          <w:bCs/>
+          <w:sz w:val="24"/>
+          <w:szCs w:val="24"/>
+        </w:rPr>
+        <w:t xml:space="preserve">Params: </w:t>
+      </w:r>
+      <w:r>
+        <w:rPr>
+          <w:sz w:val="24"/>
+          <w:szCs w:val="24"/>
+        </w:rPr>
+        <w:t>{</w:t>
+      </w:r>
+      <w:proofErr w:type="gramEnd"/>
+      <w:r>
+        <w:rPr>
+          <w:sz w:val="24"/>
+          <w:szCs w:val="24"/>
+        </w:rPr>
+        <w:t>id}, Offer ID (From Flight Offers Search)</w:t>
+      </w:r>
+    </w:p>
+    <w:p>
+      <w:pPr>
+        <w:tabs>
+          <w:tab w:val="right" w:pos="9360"/>
+        </w:tabs>
+        <w:rPr>
+          <w:sz w:val="24"/>
+          <w:szCs w:val="24"/>
+        </w:rPr>
+      </w:pPr>
+      <w:r>
+        <w:rPr>
+          <w:b/>
+          <w:bCs/>
+          <w:sz w:val="24"/>
+          <w:szCs w:val="24"/>
+        </w:rPr>
+        <w:t>Returns</w:t>
+      </w:r>
+      <w:r>
+        <w:rPr>
+          <w:sz w:val="24"/>
+          <w:szCs w:val="24"/>
+        </w:rPr>
+        <w:t xml:space="preserve">: </w:t>
+      </w:r>
+      <w:r>
+        <w:rPr>
+          <w:sz w:val="24"/>
+          <w:szCs w:val="24"/>
+        </w:rPr>
+        <w:t>JSON</w:t>
+      </w:r>
+      <w:r>
+        <w:rPr>
+          <w:sz w:val="24"/>
+          <w:szCs w:val="24"/>
+        </w:rPr>
+        <w:t xml:space="preserve"> object containing specs on the flight offer </w:t>
+      </w:r>
+      <w:r>
+        <w:rPr>
+          <w:sz w:val="24"/>
+          <w:szCs w:val="24"/>
+        </w:rPr>
+        <w:t xml:space="preserve">encapsulated in </w:t>
+      </w:r>
+      <w:r>
+        <w:rPr>
+          <w:b/>
+          <w:bCs/>
+          <w:sz w:val="24"/>
+          <w:szCs w:val="24"/>
+        </w:rPr>
+        <w:t>data</w:t>
+      </w:r>
+    </w:p>
+    <w:p>
+      <w:pPr>
+        <w:tabs>
+          <w:tab w:val="right" w:pos="9360"/>
+        </w:tabs>
+        <w:rPr>
+          <w:b/>
+          <w:bCs/>
+          <w:sz w:val="24"/>
+          <w:szCs w:val="24"/>
+        </w:rPr>
+      </w:pPr>
+      <w:r>
+        <w:rPr>
+          <w:b/>
+          <w:bCs/>
+          <w:sz w:val="24"/>
+          <w:szCs w:val="24"/>
+        </w:rPr>
+        <w:t>Grab/Notable Fields:</w:t>
+      </w:r>
+    </w:p>
+    <w:p>
+      <w:pPr>
+        <w:tabs>
+          <w:tab w:val="right" w:pos="9360"/>
+        </w:tabs>
+        <w:rPr>
+          <w:sz w:val="24"/>
+          <w:szCs w:val="24"/>
+        </w:rPr>
+      </w:pPr>
+      <w:r>
+        <w:rPr>
+          <w:sz w:val="24"/>
+          <w:szCs w:val="24"/>
+        </w:rPr>
+        <w:t>- passenger.id (</w:t>
+      </w:r>
+      <w:r>
+        <w:rPr>
+          <w:b/>
+          <w:bCs/>
+          <w:sz w:val="24"/>
+          <w:szCs w:val="24"/>
+        </w:rPr>
+        <w:t>CRUCIAL</w:t>
+      </w:r>
+      <w:r>
+        <w:rPr>
+          <w:sz w:val="24"/>
+          <w:szCs w:val="24"/>
+        </w:rPr>
+        <w:t xml:space="preserve">, </w:t>
+      </w:r>
+      <w:r>
+        <w:rPr>
+          <w:sz w:val="24"/>
+          <w:szCs w:val="24"/>
+        </w:rPr>
+        <w:t>Passenger</w:t>
+      </w:r>
+      <w:r>
+        <w:rPr>
+          <w:sz w:val="24"/>
+          <w:szCs w:val="24"/>
+        </w:rPr>
+        <w:t xml:space="preserve"> ID, </w:t>
+      </w:r>
+      <w:r>
+        <w:rPr>
+          <w:sz w:val="24"/>
+          <w:szCs w:val="24"/>
+        </w:rPr>
+        <w:t>for booking</w:t>
+      </w:r>
+      <w:r>
+        <w:rPr>
+          <w:sz w:val="24"/>
+          <w:szCs w:val="24"/>
+        </w:rPr>
+        <w:t>)</w:t>
+      </w:r>
+    </w:p>
+    <w:p>
+      <w:pPr>
+        <w:tabs>
+          <w:tab w:val="right" w:pos="9360"/>
+        </w:tabs>
+        <w:rPr>
+          <w:sz w:val="24"/>
+          <w:szCs w:val="24"/>
+        </w:rPr>
+      </w:pPr>
+      <w:r>
+        <w:rPr>
+          <w:sz w:val="24"/>
+          <w:szCs w:val="24"/>
+        </w:rPr>
+        <w:t xml:space="preserve">- </w:t>
+      </w:r>
+      <w:proofErr w:type="spellStart"/>
+      <w:r>
+        <w:rPr>
+          <w:sz w:val="24"/>
+          <w:szCs w:val="24"/>
+        </w:rPr>
+        <w:t>base_amount</w:t>
+      </w:r>
+      <w:proofErr w:type="spellEnd"/>
+      <w:r>
+        <w:rPr>
+          <w:sz w:val="24"/>
+          <w:szCs w:val="24"/>
+        </w:rPr>
+        <w:t xml:space="preserve"> (Cost of flight, before tax, float)</w:t>
+      </w:r>
+    </w:p>
+    <w:p>
+      <w:pPr>
+        <w:tabs>
+          <w:tab w:val="right" w:pos="9360"/>
+        </w:tabs>
+        <w:rPr>
+          <w:sz w:val="24"/>
+          <w:szCs w:val="24"/>
+        </w:rPr>
+      </w:pPr>
+      <w:r>
+        <w:rPr>
+          <w:sz w:val="24"/>
+          <w:szCs w:val="24"/>
+        </w:rPr>
+        <w:t xml:space="preserve">- </w:t>
+      </w:r>
+      <w:proofErr w:type="spellStart"/>
+      <w:r>
+        <w:rPr>
+          <w:sz w:val="24"/>
+          <w:szCs w:val="24"/>
+        </w:rPr>
+        <w:t>tax_amount</w:t>
+      </w:r>
+      <w:proofErr w:type="spellEnd"/>
+    </w:p>
+    <w:p>
+      <w:pPr>
+        <w:tabs>
+          <w:tab w:val="right" w:pos="9360"/>
+        </w:tabs>
+        <w:rPr>
+          <w:sz w:val="24"/>
+          <w:szCs w:val="24"/>
+        </w:rPr>
+      </w:pPr>
+      <w:r>
+        <w:rPr>
+          <w:sz w:val="24"/>
+          <w:szCs w:val="24"/>
+        </w:rPr>
+        <w:t xml:space="preserve">- </w:t>
+      </w:r>
+      <w:proofErr w:type="spellStart"/>
+      <w:r>
+        <w:rPr>
+          <w:sz w:val="24"/>
+          <w:szCs w:val="24"/>
+        </w:rPr>
+        <w:t>total_amount</w:t>
+      </w:r>
+      <w:proofErr w:type="spellEnd"/>
+      <w:r>
+        <w:rPr>
+          <w:sz w:val="24"/>
+          <w:szCs w:val="24"/>
+        </w:rPr>
+        <w:t xml:space="preserve"> (</w:t>
+      </w:r>
+      <w:r>
+        <w:rPr>
+          <w:b/>
+          <w:bCs/>
+          <w:sz w:val="24"/>
+          <w:szCs w:val="24"/>
+        </w:rPr>
+        <w:t>CRUCIAL</w:t>
+      </w:r>
+      <w:r>
+        <w:rPr>
+          <w:sz w:val="24"/>
+          <w:szCs w:val="24"/>
+        </w:rPr>
+        <w:t>)</w:t>
+      </w:r>
+    </w:p>
+    <w:p>
+      <w:pPr>
+        <w:tabs>
+          <w:tab w:val="right" w:pos="9360"/>
+        </w:tabs>
+        <w:rPr>
+          <w:sz w:val="24"/>
+          <w:szCs w:val="24"/>
+        </w:rPr>
+      </w:pPr>
+      <w:r>
+        <w:rPr>
+          <w:sz w:val="24"/>
+          <w:szCs w:val="24"/>
+        </w:rPr>
+        <w:t xml:space="preserve">- </w:t>
+      </w:r>
+      <w:proofErr w:type="spellStart"/>
+      <w:proofErr w:type="gramStart"/>
+      <w:r>
+        <w:rPr>
+          <w:sz w:val="24"/>
+          <w:szCs w:val="24"/>
+        </w:rPr>
+        <w:t>owner.iata</w:t>
+      </w:r>
+      <w:proofErr w:type="gramEnd"/>
+      <w:r>
+        <w:rPr>
+          <w:sz w:val="24"/>
+          <w:szCs w:val="24"/>
+        </w:rPr>
+        <w:t>_code</w:t>
+      </w:r>
+      <w:proofErr w:type="spellEnd"/>
+      <w:r>
+        <w:rPr>
+          <w:sz w:val="24"/>
+          <w:szCs w:val="24"/>
+        </w:rPr>
+        <w:t xml:space="preserve"> (Airline code)</w:t>
+      </w:r>
+    </w:p>
+    <w:p>
+      <w:pPr>
+        <w:tabs>
+          <w:tab w:val="right" w:pos="9360"/>
+        </w:tabs>
+        <w:rPr>
+          <w:sz w:val="24"/>
+          <w:szCs w:val="24"/>
+        </w:rPr>
+      </w:pPr>
+      <w:r>
+        <w:rPr>
+          <w:sz w:val="24"/>
+          <w:szCs w:val="24"/>
+        </w:rPr>
+        <w:t xml:space="preserve">- </w:t>
+      </w:r>
+      <w:proofErr w:type="spellStart"/>
+      <w:proofErr w:type="gramStart"/>
+      <w:r>
+        <w:rPr>
+          <w:sz w:val="24"/>
+          <w:szCs w:val="24"/>
+        </w:rPr>
+        <w:t>slices.origin</w:t>
+      </w:r>
+      <w:proofErr w:type="gramEnd"/>
+      <w:r>
+        <w:rPr>
+          <w:sz w:val="24"/>
+          <w:szCs w:val="24"/>
+        </w:rPr>
+        <w:t>.iata_code</w:t>
+      </w:r>
+      <w:proofErr w:type="spellEnd"/>
+      <w:r>
+        <w:rPr>
+          <w:sz w:val="24"/>
+          <w:szCs w:val="24"/>
+        </w:rPr>
+        <w:t xml:space="preserve"> (Origin Airport Code)</w:t>
+      </w:r>
+    </w:p>
+    <w:p>
+      <w:pPr>
+        <w:tabs>
+          <w:tab w:val="right" w:pos="9360"/>
+        </w:tabs>
+        <w:rPr>
+          <w:sz w:val="24"/>
+          <w:szCs w:val="24"/>
+        </w:rPr>
+      </w:pPr>
+      <w:r>
+        <w:rPr>
+          <w:sz w:val="24"/>
+          <w:szCs w:val="24"/>
+        </w:rPr>
+        <w:t xml:space="preserve">- </w:t>
+      </w:r>
+      <w:proofErr w:type="spellStart"/>
+      <w:proofErr w:type="gramStart"/>
+      <w:r>
+        <w:rPr>
+          <w:sz w:val="24"/>
+          <w:szCs w:val="24"/>
+        </w:rPr>
+        <w:t>slices.destination</w:t>
+      </w:r>
+      <w:proofErr w:type="gramEnd"/>
+      <w:r>
+        <w:rPr>
+          <w:sz w:val="24"/>
+          <w:szCs w:val="24"/>
+        </w:rPr>
+        <w:t>.iata_code</w:t>
+      </w:r>
+      <w:proofErr w:type="spellEnd"/>
+      <w:r>
+        <w:rPr>
+          <w:sz w:val="24"/>
+          <w:szCs w:val="24"/>
+        </w:rPr>
+        <w:t xml:space="preserve"> (Destination Airport Code)</w:t>
+      </w:r>
+    </w:p>
+    <w:p>
+      <w:pPr>
+        <w:tabs>
+          <w:tab w:val="right" w:pos="9360"/>
+        </w:tabs>
+        <w:rPr>
+          <w:sz w:val="24"/>
+          <w:szCs w:val="24"/>
+        </w:rPr>
+      </w:pPr>
+      <w:r>
+        <w:rPr>
+          <w:sz w:val="24"/>
+          <w:szCs w:val="24"/>
+        </w:rPr>
+        <w:t xml:space="preserve">- </w:t>
+      </w:r>
+      <w:proofErr w:type="spellStart"/>
+      <w:proofErr w:type="gramStart"/>
+      <w:r>
+        <w:rPr>
+          <w:sz w:val="24"/>
+          <w:szCs w:val="24"/>
+        </w:rPr>
+        <w:t>slices.segments</w:t>
+      </w:r>
+      <w:proofErr w:type="spellEnd"/>
+      <w:proofErr w:type="gramEnd"/>
+      <w:r>
+        <w:rPr>
+          <w:sz w:val="24"/>
+          <w:szCs w:val="24"/>
+        </w:rPr>
+        <w:t>[0].</w:t>
+      </w:r>
+      <w:proofErr w:type="spellStart"/>
+      <w:r>
+        <w:rPr>
+          <w:sz w:val="24"/>
+          <w:szCs w:val="24"/>
+        </w:rPr>
+        <w:t>origin_terminal</w:t>
+      </w:r>
+      <w:proofErr w:type="spellEnd"/>
+      <w:r>
+        <w:rPr>
+          <w:sz w:val="24"/>
+          <w:szCs w:val="24"/>
+        </w:rPr>
+        <w:t xml:space="preserve"> (Origin </w:t>
+      </w:r>
+      <w:proofErr w:type="gramStart"/>
+      <w:r>
+        <w:rPr>
+          <w:sz w:val="24"/>
+          <w:szCs w:val="24"/>
+        </w:rPr>
+        <w:t>Terminal #)</w:t>
+      </w:r>
+      <w:proofErr w:type="gramEnd"/>
+    </w:p>
+    <w:p>
+      <w:pPr>
+        <w:tabs>
+          <w:tab w:val="right" w:pos="9360"/>
+        </w:tabs>
+        <w:rPr>
+          <w:sz w:val="24"/>
+          <w:szCs w:val="24"/>
+        </w:rPr>
+      </w:pPr>
+      <w:r>
+        <w:rPr>
+          <w:sz w:val="24"/>
+          <w:szCs w:val="24"/>
+        </w:rPr>
+        <w:t xml:space="preserve">- </w:t>
+      </w:r>
+      <w:proofErr w:type="spellStart"/>
+      <w:proofErr w:type="gramStart"/>
+      <w:r>
+        <w:rPr>
+          <w:sz w:val="24"/>
+          <w:szCs w:val="24"/>
+        </w:rPr>
+        <w:t>slices.segments</w:t>
+      </w:r>
+      <w:proofErr w:type="spellEnd"/>
+      <w:proofErr w:type="gramEnd"/>
+      <w:r>
+        <w:rPr>
+          <w:sz w:val="24"/>
+          <w:szCs w:val="24"/>
+        </w:rPr>
+        <w:t>[0].</w:t>
+      </w:r>
+      <w:proofErr w:type="spellStart"/>
+      <w:r>
+        <w:rPr>
+          <w:sz w:val="24"/>
+          <w:szCs w:val="24"/>
+        </w:rPr>
+        <w:t>destination_terminal</w:t>
+      </w:r>
+      <w:proofErr w:type="spellEnd"/>
+      <w:r>
+        <w:rPr>
+          <w:sz w:val="24"/>
+          <w:szCs w:val="24"/>
+        </w:rPr>
+        <w:t xml:space="preserve"> (Destination </w:t>
+      </w:r>
+      <w:proofErr w:type="gramStart"/>
+      <w:r>
+        <w:rPr>
+          <w:sz w:val="24"/>
+          <w:szCs w:val="24"/>
+        </w:rPr>
+        <w:t>Terminal #)</w:t>
+      </w:r>
+      <w:proofErr w:type="gramEnd"/>
+    </w:p>
+    <w:p>
+      <w:pPr>
+        <w:tabs>
+          <w:tab w:val="right" w:pos="9360"/>
+        </w:tabs>
+        <w:rPr>
+          <w:sz w:val="24"/>
+          <w:szCs w:val="24"/>
+        </w:rPr>
+      </w:pPr>
+    </w:p>
+    <w:p>
+      <w:pPr>
+        <w:tabs>
+          <w:tab w:val="right" w:pos="9360"/>
+        </w:tabs>
+        <w:jc w:val="center"/>
+        <w:rPr>
+          <w:sz w:val="24"/>
+          <w:szCs w:val="24"/>
+        </w:rPr>
+      </w:pPr>
+      <w:r>
+        <w:rPr>
+          <w:sz w:val="24"/>
+          <w:szCs w:val="24"/>
+        </w:rPr>
+        <w:drawing>
+          <wp:inline distT="0" distB="0" distL="0" distR="0" wp14:anchorId="1BE05D28" wp14:editId="6672C6EA">
+            <wp:extent cx="3964915" cy="3032567"/>
+            <wp:effectExtent l="0" t="0" r="0" b="0"/>
+            <wp:docPr id="1509219151" name="Picture 1" descr="A computer screen shot of a program&#10;&#10;Description automatically generated"/>
+            <wp:cNvGraphicFramePr>
+              <a:graphicFrameLocks xmlns:a="http://schemas.openxmlformats.org/drawingml/2006/main" noChangeAspect="1"/>
+            </wp:cNvGraphicFramePr>
+            <a:graphic xmlns:a="http://schemas.openxmlformats.org/drawingml/2006/main">
+              <a:graphicData uri="http://schemas.openxmlformats.org/drawingml/2006/picture">
+                <pic:pic xmlns:pic="http://schemas.openxmlformats.org/drawingml/2006/picture">
+                  <pic:nvPicPr>
+                    <pic:cNvPr id="1509219151" name="Picture 1" descr="A computer screen shot of a program&#10;&#10;Description automatically generated"/>
+                    <pic:cNvPicPr/>
+                  </pic:nvPicPr>
+                  <pic:blipFill>
+                    <a:blip r:embed="rId9"/>
+                    <a:stretch>
+                      <a:fillRect/>
+                    </a:stretch>
+                  </pic:blipFill>
+                  <pic:spPr>
+                    <a:xfrm>
+                      <a:off x="0" y="0"/>
+                      <a:ext cx="3982884" cy="3046310"/>
+                    </a:xfrm>
+                    <a:prstGeom prst="rect">
+                      <a:avLst/>
+                    </a:prstGeom>
+                  </pic:spPr>
+                </pic:pic>
+              </a:graphicData>
+            </a:graphic>
+          </wp:inline>
+        </w:drawing>
+      </w:r>
+    </w:p>
+    <w:p>
+      <w:pPr>
+        <w:tabs>
+          <w:tab w:val="right" w:pos="9360"/>
+        </w:tabs>
+        <w:jc w:val="center"/>
+        <w:rPr>
+          <w:sz w:val="24"/>
+          <w:szCs w:val="24"/>
+        </w:rPr>
+      </w:pPr>
+    </w:p>
+    <w:p>
+      <w:pPr>
+        <w:tabs>
+          <w:tab w:val="right" w:pos="9360"/>
+        </w:tabs>
+        <w:jc w:val="center"/>
+        <w:rPr>
+          <w:rFonts w:asciiTheme="majorHAnsi" w:hAnsiTheme="majorHAnsi"/>
+          <w:sz w:val="28"/>
+          <w:szCs w:val="28"/>
+        </w:rPr>
+      </w:pPr>
+      <w:r>
+        <w:rPr>
+          <w:rFonts w:asciiTheme="majorHAnsi" w:hAnsiTheme="majorHAnsi"/>
+          <w:sz w:val="28"/>
+          <w:szCs w:val="28"/>
+        </w:rPr>
+        <w:t>Booking</w:t>
+      </w:r>
+    </w:p>
+    <w:p>
+      <w:pPr>
+        <w:tabs>
+          <w:tab w:val="right" w:pos="9360"/>
+        </w:tabs>
+        <w:rPr>
+          <w:sz w:val="24"/>
+          <w:szCs w:val="24"/>
+        </w:rPr>
+      </w:pPr>
+      <w:r>
+        <w:rPr>
+          <w:sz w:val="24"/>
+          <w:szCs w:val="24"/>
+        </w:rPr>
+        <w:drawing>
+          <wp:anchor distT="0" distB="0" distL="114300" distR="114300" simplePos="0" relativeHeight="251668480" behindDoc="0" locked="0" layoutInCell="1" allowOverlap="1" wp14:anchorId="3D15A015" wp14:editId="4B335ED6">
+            <wp:simplePos x="0" y="0"/>
+            <wp:positionH relativeFrom="column">
+              <wp:posOffset>3198640</wp:posOffset>
+            </wp:positionH>
+            <wp:positionV relativeFrom="paragraph">
+              <wp:posOffset>277351</wp:posOffset>
+            </wp:positionV>
+            <wp:extent cx="2757057" cy="3235124"/>
+            <wp:effectExtent l="0" t="0" r="5715" b="3810"/>
+            <wp:wrapSquare wrapText="bothSides"/>
+            <wp:docPr id="204761213" name="Picture 1" descr="A screenshot of a computer program&#10;&#10;Description automatically generated"/>
+            <wp:cNvGraphicFramePr>
+              <a:graphicFrameLocks xmlns:a="http://schemas.openxmlformats.org/drawingml/2006/main" noChangeAspect="1"/>
+            </wp:cNvGraphicFramePr>
+            <a:graphic xmlns:a="http://schemas.openxmlformats.org/drawingml/2006/main">
+              <a:graphicData uri="http://schemas.openxmlformats.org/drawingml/2006/picture">
+                <pic:pic xmlns:pic="http://schemas.openxmlformats.org/drawingml/2006/picture">
+                  <pic:nvPicPr>
+                    <pic:cNvPr id="204761213" name="Picture 1" descr="A screenshot of a computer program&#10;&#10;Description automatically generated"/>
+                    <pic:cNvPicPr/>
+                  </pic:nvPicPr>
+                  <pic:blipFill>
+                    <a:blip r:embed="rId10">
+                      <a:extLst>
+                        <a:ext uri="{28A0092B-C50C-407E-A947-70E740481C1C}">
+                          <a14:useLocalDpi xmlns:a14="http://schemas.microsoft.com/office/drawing/2010/main" val="0"/>
+                        </a:ext>
+                      </a:extLst>
+                    </a:blip>
+                    <a:stretch>
+                      <a:fillRect/>
+                    </a:stretch>
+                  </pic:blipFill>
+                  <pic:spPr>
+                    <a:xfrm>
+                      <a:off x="0" y="0"/>
+                      <a:ext cx="2757057" cy="3235124"/>
+                    </a:xfrm>
+                    <a:prstGeom prst="rect">
+                      <a:avLst/>
+                    </a:prstGeom>
+                  </pic:spPr>
+                </pic:pic>
+              </a:graphicData>
+            </a:graphic>
+          </wp:anchor>
+        </w:drawing>
+      </w:r>
+      <w:r>
+        <w:rPr>
+          <w:noProof/>
+          <w:sz w:val="24"/>
+          <w:szCs w:val="24"/>
+        </w:rPr>
+        <mc:AlternateContent>
+          <mc:Choice Requires="wps">
+            <w:drawing>
+              <wp:anchor distT="0" distB="0" distL="114300" distR="114300" simplePos="0" relativeHeight="251667456" behindDoc="0" locked="0" layoutInCell="1" allowOverlap="1" wp14:anchorId="00037B4F" wp14:editId="209E2B77">
+                <wp:simplePos x="0" y="0"/>
+                <wp:positionH relativeFrom="column">
+                  <wp:posOffset>11430</wp:posOffset>
+                </wp:positionH>
+                <wp:positionV relativeFrom="paragraph">
+                  <wp:posOffset>70332</wp:posOffset>
+                </wp:positionV>
+                <wp:extent cx="5943600" cy="0"/>
+                <wp:effectExtent l="0" t="0" r="0" b="0"/>
+                <wp:wrapNone/>
+                <wp:docPr id="1630537566" name="Rectangle 3"/>
+                <wp:cNvGraphicFramePr/>
+                <a:graphic xmlns:a="http://schemas.openxmlformats.org/drawingml/2006/main">
+                  <a:graphicData uri="http://schemas.microsoft.com/office/word/2010/wordprocessingShape">
+                    <wps:wsp>
+                      <wps:cNvSpPr/>
+                      <wps:spPr>
+                        <a:xfrm>
+                          <a:off x="0" y="0"/>
+                          <a:ext cx="5943600" cy="0"/>
+                        </a:xfrm>
+                        <a:prstGeom prst="rect">
+                          <a:avLst/>
+                        </a:prstGeom>
+                      </wps:spPr>
+                      <wps:style>
+                        <a:lnRef idx="2">
+                          <a:schemeClr val="accent1">
+                            <a:shade val="15000"/>
+                          </a:schemeClr>
+                        </a:lnRef>
+                        <a:fillRef idx="1">
+                          <a:schemeClr val="accent1"/>
+                        </a:fillRef>
+                        <a:effectRef idx="0">
+                          <a:schemeClr val="accent1"/>
+                        </a:effectRef>
+                        <a:fontRef idx="minor">
+                          <a:schemeClr val="lt1"/>
+                        </a:fontRef>
+                      </wps:style>
+                      <wps:bodyPr rot="0" spcFirstLastPara="0" vertOverflow="overflow" horzOverflow="overflow" vert="horz" wrap="square" lIns="91440" tIns="45720" rIns="91440" bIns="45720" numCol="1" spcCol="0" rtlCol="0" fromWordArt="0" anchor="ctr" anchorCtr="0" forceAA="0" compatLnSpc="1">
+                        <a:prstTxWarp prst="textNoShape">
+                          <a:avLst/>
+                        </a:prstTxWarp>
+                        <a:noAutofit/>
+                      </wps:bodyPr>
+                    </wps:wsp>
+                  </a:graphicData>
+                </a:graphic>
+                <wp14:sizeRelH relativeFrom="margin">
+                  <wp14:pctWidth>0</wp14:pctWidth>
+                </wp14:sizeRelH>
+                <wp14:sizeRelV relativeFrom="margin">
+                  <wp14:pctHeight>0</wp14:pctHeight>
+                </wp14:sizeRelV>
+              </wp:anchor>
+            </w:drawing>
+          </mc:Choice>
+          <mc:Fallback>
+            <w:pict>
+              <v:rect w14:anchorId="680B00A3" id="Rectangle 3" o:spid="_x0000_s1026" style="position:absolute;margin-left:.9pt;margin-top:5.55pt;width:468pt;height:0;z-index:251667456;visibility:visible;mso-wrap-style:square;mso-width-percent:0;mso-height-percent:0;mso-wrap-distance-left:9pt;mso-wrap-distance-top:0;mso-wrap-distance-right:9pt;mso-wrap-distance-bottom:0;mso-position-horizontal:absolute;mso-position-horizontal-relative:text;mso-position-vertical:absolute;mso-position-vertical-relative:text;mso-width-percent:0;mso-height-percent:0;mso-width-relative:margin;mso-height-relative:margin;v-text-anchor:middle" o:gfxdata="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" fillcolor="#156082 [3204]" strokecolor="#030e13 [484]" strokeweight="1pt"/>
+            </w:pict>
+          </mc:Fallback>
+        </mc:AlternateContent>
+      </w:r>
+    </w:p>
+    <w:p>
+      <w:pPr>
+        <w:tabs>
+          <w:tab w:val="right" w:pos="9360"/>
+        </w:tabs>
+        <w:rPr>
+          <w:sz w:val="24"/>
+          <w:szCs w:val="24"/>
+        </w:rPr>
+      </w:pPr>
+      <w:r>
+        <w:rPr>
+          <w:b/>
+          <w:bCs/>
+          <w:sz w:val="24"/>
+          <w:szCs w:val="24"/>
+        </w:rPr>
+        <w:t>Query</w:t>
+      </w:r>
+      <w:r>
+        <w:rPr>
+          <w:b/>
+          <w:bCs/>
+          <w:sz w:val="24"/>
+          <w:szCs w:val="24"/>
+        </w:rPr>
+        <w:t xml:space="preserve"> Path:</w:t>
+      </w:r>
+      <w:r>
+        <w:rPr>
+          <w:sz w:val="24"/>
+          <w:szCs w:val="24"/>
+        </w:rPr>
+        <w:t xml:space="preserve"> </w:t>
+      </w:r>
+      <w:r>
+        <w:rPr>
+          <w:sz w:val="24"/>
+          <w:szCs w:val="24"/>
+        </w:rPr>
+        <w:t>https://api.duffel.com/air/orders</w:t>
+      </w:r>
+    </w:p>
+    <w:p>
+      <w:pPr>
+        <w:tabs>
+          <w:tab w:val="right" w:pos="9360"/>
+        </w:tabs>
+        <w:rPr>
+          <w:sz w:val="24"/>
+          <w:szCs w:val="24"/>
+        </w:rPr>
+      </w:pPr>
+      <w:r>
+        <w:rPr>
+          <w:b/>
+          <w:bCs/>
+          <w:sz w:val="24"/>
+          <w:szCs w:val="24"/>
+        </w:rPr>
+        <w:t>Method:</w:t>
+      </w:r>
+      <w:r>
+        <w:rPr>
+          <w:sz w:val="24"/>
+          <w:szCs w:val="24"/>
+        </w:rPr>
+        <w:t xml:space="preserve"> POST</w:t>
+      </w:r>
+    </w:p>
+    <w:p>
+      <w:pPr>
+        <w:tabs>
+          <w:tab w:val="right" w:pos="9360"/>
+        </w:tabs>
+        <w:rPr>
+          <w:sz w:val="24"/>
+          <w:szCs w:val="24"/>
+        </w:rPr>
+      </w:pPr>
+      <w:r>
+        <w:rPr>
+          <w:b/>
+          <w:bCs/>
+          <w:sz w:val="24"/>
+          <w:szCs w:val="24"/>
+        </w:rPr>
+        <w:t xml:space="preserve">POST Body: </w:t>
+      </w:r>
+      <w:r>
+        <w:rPr>
+          <w:sz w:val="24"/>
+          <w:szCs w:val="24"/>
+        </w:rPr>
+        <w:t>JSON data encapsulated under “data”</w:t>
+      </w:r>
+    </w:p>
+    <w:p>
+      <w:pPr>
+        <w:tabs>
+          <w:tab w:val="right" w:pos="9360"/>
+        </w:tabs>
+        <w:rPr>
+          <w:sz w:val="24"/>
+          <w:szCs w:val="24"/>
+        </w:rPr>
+      </w:pPr>
+      <w:r>
+        <w:rPr>
+          <w:b/>
+          <w:bCs/>
+          <w:sz w:val="24"/>
+          <w:szCs w:val="24"/>
+        </w:rPr>
+        <w:t>Key JSON Fields:</w:t>
+      </w:r>
+    </w:p>
+    <w:p>
+      <w:pPr>
+        <w:tabs>
+          <w:tab w:val="right" w:pos="9360"/>
+        </w:tabs>
+        <w:rPr>
+          <w:sz w:val="24"/>
+          <w:szCs w:val="24"/>
+        </w:rPr>
+      </w:pPr>
+      <w:r>
+        <w:rPr>
+          <w:sz w:val="24"/>
+          <w:szCs w:val="24"/>
+        </w:rPr>
+        <w:t xml:space="preserve">- </w:t>
+      </w:r>
+      <w:r>
+        <w:rPr>
+          <w:i/>
+          <w:iCs/>
+          <w:sz w:val="24"/>
+          <w:szCs w:val="24"/>
+        </w:rPr>
+        <w:t>passengers (REQUIRED, list of objects containing passenger data)</w:t>
+      </w:r>
+      <w:r>
+        <w:rPr>
+          <w:i/>
+          <w:iCs/>
+          <w:sz w:val="24"/>
+          <w:szCs w:val="24"/>
+        </w:rPr>
+        <w:t>:</w:t>
+      </w:r>
+    </w:p>
+    <w:p>
+      <w:pPr>
+        <w:pStyle w:val="ListParagraph"/>
+        <w:numPr>
+          <w:ilvl w:val="0"/>
+          <w:numId w:val="3"/>
+        </w:numPr>
+        <w:tabs>
+          <w:tab w:val="right" w:pos="9360"/>
+        </w:tabs>
+        <w:rPr>
+          <w:i/>
+          <w:iCs/>
+          <w:sz w:val="24"/>
+          <w:szCs w:val="24"/>
+        </w:rPr>
+      </w:pPr>
+      <w:r>
+        <w:rPr>
+          <w:i/>
+          <w:iCs/>
+          <w:sz w:val="24"/>
+          <w:szCs w:val="24"/>
+        </w:rPr>
+        <w:t>id (</w:t>
+      </w:r>
+      <w:r>
+        <w:rPr>
+          <w:i/>
+          <w:iCs/>
+          <w:sz w:val="24"/>
+          <w:szCs w:val="24"/>
+        </w:rPr>
+        <w:t xml:space="preserve">REQUIRED, </w:t>
+      </w:r>
+      <w:r>
+        <w:rPr>
+          <w:i/>
+          <w:iCs/>
+          <w:sz w:val="24"/>
+          <w:szCs w:val="24"/>
+        </w:rPr>
+        <w:t>passenger ID</w:t>
+      </w:r>
+      <w:r>
+        <w:rPr>
+          <w:i/>
+          <w:iCs/>
+          <w:sz w:val="24"/>
+          <w:szCs w:val="24"/>
+        </w:rPr>
+        <w:t>, from Flight Offer Check)</w:t>
+      </w:r>
+    </w:p>
+    <w:p>
+      <w:pPr>
+        <w:pStyle w:val="ListParagraph"/>
+        <w:numPr>
+          <w:ilvl w:val="0"/>
+          <w:numId w:val="3"/>
+        </w:numPr>
+        <w:tabs>
+          <w:tab w:val="right" w:pos="9360"/>
+        </w:tabs>
+        <w:rPr>
+          <w:sz w:val="24"/>
+          <w:szCs w:val="24"/>
+        </w:rPr>
+      </w:pPr>
+      <w:r>
+        <w:rPr>
+          <w:i/>
+          <w:iCs/>
+          <w:sz w:val="24"/>
+          <w:szCs w:val="24"/>
+        </w:rPr>
+        <w:t>title (</w:t>
+      </w:r>
+      <w:r>
+        <w:rPr>
+          <w:i/>
+          <w:iCs/>
+          <w:sz w:val="24"/>
+          <w:szCs w:val="24"/>
+        </w:rPr>
+        <w:t xml:space="preserve">REQUIRED, </w:t>
+      </w:r>
+      <w:proofErr w:type="spellStart"/>
+      <w:r>
+        <w:rPr>
+          <w:i/>
+          <w:iCs/>
+          <w:sz w:val="24"/>
+          <w:szCs w:val="24"/>
+        </w:rPr>
+        <w:t>enum</w:t>
+      </w:r>
+      <w:proofErr w:type="spellEnd"/>
+      <w:r>
+        <w:rPr>
+          <w:i/>
+          <w:iCs/>
+          <w:sz w:val="24"/>
+          <w:szCs w:val="24"/>
+        </w:rPr>
+        <w:t>):</w:t>
+      </w:r>
+      <w:r>
+        <w:rPr>
+          <w:sz w:val="24"/>
+          <w:szCs w:val="24"/>
+        </w:rPr>
+        <w:t xml:space="preserve"> </w:t>
+      </w:r>
+      <w:proofErr w:type="spellStart"/>
+      <w:r>
+        <w:rPr>
+          <w:sz w:val="24"/>
+          <w:szCs w:val="24"/>
+        </w:rPr>
+        <w:t>mr</w:t>
+      </w:r>
+      <w:proofErr w:type="spellEnd"/>
+      <w:r>
+        <w:rPr>
+          <w:sz w:val="24"/>
+          <w:szCs w:val="24"/>
+        </w:rPr>
+        <w:t>/</w:t>
+      </w:r>
+      <w:proofErr w:type="spellStart"/>
+      <w:r>
+        <w:rPr>
+          <w:sz w:val="24"/>
+          <w:szCs w:val="24"/>
+        </w:rPr>
+        <w:t>ms</w:t>
+      </w:r>
+      <w:proofErr w:type="spellEnd"/>
+      <w:r>
+        <w:rPr>
+          <w:sz w:val="24"/>
+          <w:szCs w:val="24"/>
+        </w:rPr>
+        <w:t>/</w:t>
+      </w:r>
+      <w:proofErr w:type="spellStart"/>
+      <w:r>
+        <w:rPr>
+          <w:sz w:val="24"/>
+          <w:szCs w:val="24"/>
+        </w:rPr>
+        <w:t>mrs</w:t>
+      </w:r>
+      <w:proofErr w:type="spellEnd"/>
+      <w:r>
+        <w:rPr>
+          <w:sz w:val="24"/>
+          <w:szCs w:val="24"/>
+        </w:rPr>
+        <w:t>/miss/</w:t>
+      </w:r>
+      <w:proofErr w:type="spellStart"/>
+      <w:r>
+        <w:rPr>
+          <w:sz w:val="24"/>
+          <w:szCs w:val="24"/>
+        </w:rPr>
+        <w:t>dr</w:t>
+      </w:r>
+      <w:proofErr w:type="spellEnd"/>
+    </w:p>
+    <w:p>
+      <w:pPr>
+        <w:pStyle w:val="ListParagraph"/>
+        <w:numPr>
+          <w:ilvl w:val="0"/>
+          <w:numId w:val="3"/>
+        </w:numPr>
+        <w:tabs>
+          <w:tab w:val="right" w:pos="9360"/>
+        </w:tabs>
+        <w:rPr>
+          <w:sz w:val="24"/>
+          <w:szCs w:val="24"/>
+        </w:rPr>
+      </w:pPr>
+      <w:proofErr w:type="spellStart"/>
+      <w:r>
+        <w:rPr>
+          <w:i/>
+          <w:iCs/>
+          <w:sz w:val="24"/>
+          <w:szCs w:val="24"/>
+        </w:rPr>
+        <w:t>phone_number</w:t>
+      </w:r>
+      <w:proofErr w:type="spellEnd"/>
+      <w:r>
+        <w:rPr>
+          <w:i/>
+          <w:iCs/>
+          <w:sz w:val="24"/>
+          <w:szCs w:val="24"/>
+        </w:rPr>
+        <w:t xml:space="preserve"> (</w:t>
+      </w:r>
+      <w:r>
+        <w:rPr>
+          <w:i/>
+          <w:iCs/>
+          <w:sz w:val="24"/>
+          <w:szCs w:val="24"/>
+        </w:rPr>
+        <w:t xml:space="preserve">REQUIRED, </w:t>
+      </w:r>
+      <w:r>
+        <w:rPr>
+          <w:i/>
+          <w:iCs/>
+          <w:sz w:val="24"/>
+          <w:szCs w:val="24"/>
+        </w:rPr>
+        <w:t>string):</w:t>
+      </w:r>
+      <w:r>
+        <w:rPr>
+          <w:sz w:val="24"/>
+          <w:szCs w:val="24"/>
+        </w:rPr>
+        <w:t xml:space="preserve"> phone number in international E.164 format (including country code with a +)</w:t>
+      </w:r>
+    </w:p>
+    <w:p>
+      <w:pPr>
+        <w:pStyle w:val="ListParagraph"/>
+        <w:numPr>
+          <w:ilvl w:val="0"/>
+          <w:numId w:val="3"/>
+        </w:numPr>
+        <w:tabs>
+          <w:tab w:val="right" w:pos="9360"/>
+        </w:tabs>
+        <w:rPr>
+          <w:sz w:val="24"/>
+          <w:szCs w:val="24"/>
+        </w:rPr>
+      </w:pPr>
+      <w:r>
+        <w:rPr>
+          <w:i/>
+          <w:iCs/>
+          <w:sz w:val="24"/>
+          <w:szCs w:val="24"/>
+        </w:rPr>
+        <w:t>email (</w:t>
+      </w:r>
+      <w:r>
+        <w:rPr>
+          <w:i/>
+          <w:iCs/>
+          <w:sz w:val="24"/>
+          <w:szCs w:val="24"/>
+        </w:rPr>
+        <w:t xml:space="preserve">REQUIRED, </w:t>
+      </w:r>
+      <w:r>
+        <w:rPr>
+          <w:i/>
+          <w:iCs/>
+          <w:sz w:val="24"/>
+          <w:szCs w:val="24"/>
+        </w:rPr>
+        <w:t>string)</w:t>
+      </w:r>
+    </w:p>
+    <w:p>
+      <w:pPr>
+        <w:pStyle w:val="ListParagraph"/>
+        <w:numPr>
+          <w:ilvl w:val="0"/>
+          <w:numId w:val="3"/>
+        </w:numPr>
+        <w:tabs>
+          <w:tab w:val="right" w:pos="9360"/>
+        </w:tabs>
+        <w:rPr>
+          <w:sz w:val="24"/>
+          <w:szCs w:val="24"/>
+        </w:rPr>
+      </w:pPr>
+      <w:proofErr w:type="spellStart"/>
+      <w:r>
+        <w:rPr>
+          <w:i/>
+          <w:iCs/>
+          <w:sz w:val="24"/>
+          <w:szCs w:val="24"/>
+        </w:rPr>
+        <w:t>born_on</w:t>
+      </w:r>
+      <w:proofErr w:type="spellEnd"/>
+      <w:r>
+        <w:rPr>
+          <w:i/>
+          <w:iCs/>
+          <w:sz w:val="24"/>
+          <w:szCs w:val="24"/>
+        </w:rPr>
+        <w:t xml:space="preserve"> (</w:t>
+      </w:r>
+      <w:r>
+        <w:rPr>
+          <w:i/>
+          <w:iCs/>
+          <w:sz w:val="24"/>
+          <w:szCs w:val="24"/>
+        </w:rPr>
+        <w:t xml:space="preserve">REQUIRED, </w:t>
+      </w:r>
+      <w:r>
+        <w:rPr>
+          <w:i/>
+          <w:iCs/>
+          <w:sz w:val="24"/>
+          <w:szCs w:val="24"/>
+        </w:rPr>
+        <w:t>date string)</w:t>
+      </w:r>
+      <w:r>
+        <w:rPr>
+          <w:sz w:val="24"/>
+          <w:szCs w:val="24"/>
+        </w:rPr>
+        <w:t>: YYYY-MM-DD</w:t>
+      </w:r>
+    </w:p>
+    <w:p>
+      <w:pPr>
+        <w:pStyle w:val="ListParagraph"/>
+        <w:numPr>
+          <w:ilvl w:val="0"/>
+          <w:numId w:val="3"/>
+        </w:numPr>
+        <w:tabs>
+          <w:tab w:val="right" w:pos="9360"/>
+        </w:tabs>
+        <w:rPr>
+          <w:sz w:val="24"/>
+          <w:szCs w:val="24"/>
+        </w:rPr>
+      </w:pPr>
+      <w:proofErr w:type="spellStart"/>
+      <w:r>
+        <w:rPr>
+          <w:i/>
+          <w:iCs/>
+          <w:sz w:val="24"/>
+          <w:szCs w:val="24"/>
+        </w:rPr>
+        <w:t>family_name</w:t>
+      </w:r>
+      <w:proofErr w:type="spellEnd"/>
+      <w:r>
+        <w:rPr>
+          <w:i/>
+          <w:iCs/>
+          <w:sz w:val="24"/>
+          <w:szCs w:val="24"/>
+        </w:rPr>
+        <w:t xml:space="preserve"> (REQUIRED, string)</w:t>
+      </w:r>
+      <w:r>
+        <w:rPr>
+          <w:sz w:val="24"/>
+          <w:szCs w:val="24"/>
+        </w:rPr>
+        <w:t>:</w:t>
+      </w:r>
+      <w:r>
+        <w:rPr>
+          <w:sz w:val="24"/>
+          <w:szCs w:val="24"/>
+        </w:rPr>
+        <w:t xml:space="preserve"> last name</w:t>
+      </w:r>
+    </w:p>
+    <w:p>
+      <w:pPr>
+        <w:pStyle w:val="ListParagraph"/>
+        <w:numPr>
+          <w:ilvl w:val="0"/>
+          <w:numId w:val="3"/>
+        </w:numPr>
+        <w:tabs>
+          <w:tab w:val="right" w:pos="9360"/>
+        </w:tabs>
+        <w:rPr>
+          <w:sz w:val="24"/>
+          <w:szCs w:val="24"/>
+        </w:rPr>
+      </w:pPr>
+      <w:proofErr w:type="spellStart"/>
+      <w:r>
+        <w:rPr>
+          <w:i/>
+          <w:iCs/>
+          <w:sz w:val="24"/>
+          <w:szCs w:val="24"/>
+        </w:rPr>
+        <w:t>given_name</w:t>
+      </w:r>
+      <w:proofErr w:type="spellEnd"/>
+      <w:r>
+        <w:rPr>
+          <w:i/>
+          <w:iCs/>
+          <w:sz w:val="24"/>
+          <w:szCs w:val="24"/>
+        </w:rPr>
+        <w:t xml:space="preserve"> (REQUIRED, string)</w:t>
+      </w:r>
+      <w:r>
+        <w:rPr>
+          <w:sz w:val="24"/>
+          <w:szCs w:val="24"/>
+        </w:rPr>
+        <w:t>:</w:t>
+      </w:r>
+      <w:r>
+        <w:rPr>
+          <w:sz w:val="24"/>
+          <w:szCs w:val="24"/>
+        </w:rPr>
+        <w:t xml:space="preserve"> first name</w:t>
+      </w:r>
+    </w:p>
+    <w:p>
+      <w:pPr>
+        <w:pStyle w:val="ListParagraph"/>
+        <w:numPr>
+          <w:ilvl w:val="0"/>
+          <w:numId w:val="3"/>
+        </w:numPr>
+        <w:tabs>
+          <w:tab w:val="right" w:pos="9360"/>
+        </w:tabs>
+        <w:rPr>
+          <w:sz w:val="24"/>
+          <w:szCs w:val="24"/>
+        </w:rPr>
+      </w:pPr>
+      <w:r>
+        <w:rPr>
+          <w:i/>
+          <w:iCs/>
+          <w:sz w:val="24"/>
+          <w:szCs w:val="24"/>
+        </w:rPr>
+        <w:t xml:space="preserve">gender (REQUIRED, </w:t>
+      </w:r>
+      <w:proofErr w:type="spellStart"/>
+      <w:r>
+        <w:rPr>
+          <w:i/>
+          <w:iCs/>
+          <w:sz w:val="24"/>
+          <w:szCs w:val="24"/>
+        </w:rPr>
+        <w:t>enum</w:t>
+      </w:r>
+      <w:proofErr w:type="spellEnd"/>
+      <w:r>
+        <w:rPr>
+          <w:i/>
+          <w:iCs/>
+          <w:sz w:val="24"/>
+          <w:szCs w:val="24"/>
+        </w:rPr>
+        <w:t>)</w:t>
+      </w:r>
+      <w:r>
+        <w:rPr>
+          <w:sz w:val="24"/>
+          <w:szCs w:val="24"/>
+        </w:rPr>
+        <w:t>:</w:t>
+      </w:r>
+      <w:r>
+        <w:rPr>
+          <w:sz w:val="24"/>
+          <w:szCs w:val="24"/>
+        </w:rPr>
+        <w:t xml:space="preserve"> m/f</w:t>
+      </w:r>
+    </w:p>
+    <w:p>
+      <w:pPr>
+        <w:tabs>
+          <w:tab w:val="right" w:pos="9360"/>
+        </w:tabs>
+        <w:rPr>
+          <w:sz w:val="24"/>
+          <w:szCs w:val="24"/>
+        </w:rPr>
+      </w:pPr>
+      <w:r>
+        <w:rPr>
+          <w:sz w:val="24"/>
+          <w:szCs w:val="24"/>
+        </w:rPr>
+        <w:t xml:space="preserve">- </w:t>
+      </w:r>
+      <w:r>
+        <w:rPr>
+          <w:i/>
+          <w:iCs/>
+          <w:sz w:val="24"/>
+          <w:szCs w:val="24"/>
+        </w:rPr>
+        <w:t>payments (REQUIRED, payment details list holding a single object(?)):</w:t>
+      </w:r>
+    </w:p>
+    <w:p>
+      <w:pPr>
+        <w:pStyle w:val="ListParagraph"/>
+        <w:numPr>
+          <w:ilvl w:val="0"/>
+          <w:numId w:val="4"/>
+        </w:numPr>
+        <w:tabs>
+          <w:tab w:val="right" w:pos="9360"/>
+        </w:tabs>
+        <w:rPr>
+          <w:sz w:val="24"/>
+          <w:szCs w:val="24"/>
+        </w:rPr>
+      </w:pPr>
+      <w:r>
+        <w:rPr>
+          <w:i/>
+          <w:iCs/>
+          <w:sz w:val="24"/>
+          <w:szCs w:val="24"/>
+        </w:rPr>
+        <w:t xml:space="preserve">type (REQUIRED, </w:t>
+      </w:r>
+      <w:proofErr w:type="spellStart"/>
+      <w:r>
+        <w:rPr>
+          <w:i/>
+          <w:iCs/>
+          <w:sz w:val="24"/>
+          <w:szCs w:val="24"/>
+        </w:rPr>
+        <w:t>enum</w:t>
+      </w:r>
+      <w:proofErr w:type="spellEnd"/>
+      <w:r>
+        <w:rPr>
+          <w:i/>
+          <w:iCs/>
+          <w:sz w:val="24"/>
+          <w:szCs w:val="24"/>
+        </w:rPr>
+        <w:t xml:space="preserve">, stick to balance for now): </w:t>
+      </w:r>
+      <w:r>
+        <w:rPr>
+          <w:sz w:val="24"/>
+          <w:szCs w:val="24"/>
+        </w:rPr>
+        <w:t>balance/card/</w:t>
+      </w:r>
+      <w:proofErr w:type="spellStart"/>
+      <w:r>
+        <w:rPr>
+          <w:sz w:val="24"/>
+          <w:szCs w:val="24"/>
+        </w:rPr>
+        <w:t>arc_bsp_cash</w:t>
+      </w:r>
+      <w:proofErr w:type="spellEnd"/>
+    </w:p>
+    <w:p>
+      <w:pPr>
+        <w:pStyle w:val="ListParagraph"/>
+        <w:numPr>
+          <w:ilvl w:val="0"/>
+          <w:numId w:val="4"/>
+        </w:numPr>
+        <w:tabs>
+          <w:tab w:val="right" w:pos="9360"/>
+        </w:tabs>
+        <w:rPr>
+          <w:sz w:val="24"/>
+          <w:szCs w:val="24"/>
+        </w:rPr>
+      </w:pPr>
+      <w:r>
+        <w:rPr>
+          <w:i/>
+          <w:iCs/>
+          <w:sz w:val="24"/>
+          <w:szCs w:val="24"/>
+        </w:rPr>
+        <w:t>currency (REQUIRED, should match offer check, in our case should be USD)</w:t>
+      </w:r>
+    </w:p>
+    <w:p>
+      <w:pPr>
+        <w:pStyle w:val="ListParagraph"/>
+        <w:numPr>
+          <w:ilvl w:val="0"/>
+          <w:numId w:val="4"/>
+        </w:numPr>
+        <w:tabs>
+          <w:tab w:val="right" w:pos="9360"/>
+        </w:tabs>
+        <w:rPr>
+          <w:sz w:val="24"/>
+          <w:szCs w:val="24"/>
+        </w:rPr>
+      </w:pPr>
+      <w:r>
+        <w:rPr>
+          <w:i/>
+          <w:iCs/>
+          <w:sz w:val="24"/>
+          <w:szCs w:val="24"/>
+        </w:rPr>
+        <w:t xml:space="preserve">amount (REQUIRED, string): </w:t>
+      </w:r>
+      <w:r>
+        <w:rPr>
+          <w:sz w:val="24"/>
+          <w:szCs w:val="24"/>
+        </w:rPr>
+        <w:t>00:00</w:t>
+      </w:r>
+    </w:p>
+    <w:p>
+      <w:pPr>
+        <w:tabs>
+          <w:tab w:val="right" w:pos="9360"/>
+        </w:tabs>
+        <w:rPr>
+          <w:i/>
+          <w:iCs/>
+          <w:sz w:val="24"/>
+          <w:szCs w:val="24"/>
+        </w:rPr>
+      </w:pPr>
+      <w:r>
+        <w:rPr>
+          <w:sz w:val="24"/>
+          <w:szCs w:val="24"/>
+        </w:rPr>
+        <w:t xml:space="preserve">- </w:t>
+      </w:r>
+      <w:proofErr w:type="spellStart"/>
+      <w:r>
+        <w:rPr>
+          <w:i/>
+          <w:iCs/>
+          <w:sz w:val="24"/>
+          <w:szCs w:val="24"/>
+        </w:rPr>
+        <w:t>selected_offers</w:t>
+      </w:r>
+      <w:proofErr w:type="spellEnd"/>
+      <w:r>
+        <w:rPr>
+          <w:i/>
+          <w:iCs/>
+          <w:sz w:val="24"/>
+          <w:szCs w:val="24"/>
+        </w:rPr>
+        <w:t xml:space="preserve"> (REQUIRED, list of string, list of ids)</w:t>
+      </w:r>
+    </w:p>
+    <w:p>
+      <w:pPr>
+        <w:tabs>
+          <w:tab w:val="right" w:pos="9360"/>
+        </w:tabs>
+        <w:rPr>
+          <w:sz w:val="24"/>
+          <w:szCs w:val="24"/>
+        </w:rPr>
+      </w:pPr>
+      <w:r>
+        <w:rPr>
+          <w:b/>
+          <w:bCs/>
+          <w:sz w:val="24"/>
+          <w:szCs w:val="24"/>
+        </w:rPr>
+        <w:t>RETURNS</w:t>
+      </w:r>
+      <w:r>
+        <w:rPr>
+          <w:sz w:val="24"/>
+          <w:szCs w:val="24"/>
+        </w:rPr>
+        <w:t>: Confirmation info encapsulated in data</w:t>
+      </w:r>
+    </w:p>
+    <w:p>
+      <w:pPr>
+        <w:tabs>
+          <w:tab w:val="right" w:pos="9360"/>
+        </w:tabs>
+        <w:rPr>
+          <w:sz w:val="24"/>
+          <w:szCs w:val="24"/>
+        </w:rPr>
+      </w:pPr>
+      <w:r>
+        <w:rPr>
+          <w:b/>
+          <w:bCs/>
+          <w:sz w:val="24"/>
+          <w:szCs w:val="24"/>
+        </w:rPr>
+        <w:t>Grab/Notable Fields:</w:t>
+      </w:r>
+    </w:p>
+    <w:p>
+      <w:pPr>
+        <w:tabs>
+          <w:tab w:val="right" w:pos="9360"/>
+        </w:tabs>
+        <w:rPr>
+          <w:sz w:val="24"/>
+          <w:szCs w:val="24"/>
+        </w:rPr>
+      </w:pPr>
+      <w:r>
+        <w:rPr>
+          <w:sz w:val="24"/>
+          <w:szCs w:val="24"/>
+        </w:rPr>
+        <w:t xml:space="preserve">- </w:t>
+      </w:r>
+      <w:proofErr w:type="spellStart"/>
+      <w:r>
+        <w:rPr>
+          <w:sz w:val="24"/>
+          <w:szCs w:val="24"/>
+        </w:rPr>
+        <w:t>booking_reference</w:t>
+      </w:r>
+      <w:proofErr w:type="spellEnd"/>
+    </w:p>
+    <w:p>
+      <w:pPr>
+        <w:tabs>
+          <w:tab w:val="right" w:pos="9360"/>
+        </w:tabs>
+        <w:rPr>
+          <w:sz w:val="24"/>
+          <w:szCs w:val="24"/>
+        </w:rPr>
+      </w:pPr>
+      <w:r>
+        <w:rPr>
+          <w:sz w:val="24"/>
+          <w:szCs w:val="24"/>
+        </w:rPr>
+        <w:t xml:space="preserve">- </w:t>
+      </w:r>
+      <w:proofErr w:type="spellStart"/>
+      <w:r>
+        <w:rPr>
+          <w:sz w:val="24"/>
+          <w:szCs w:val="24"/>
+        </w:rPr>
+        <w:t>total_amount</w:t>
+      </w:r>
+      <w:proofErr w:type="spellEnd"/>
+    </w:p>
+    <w:p>
+      <w:pPr>
+        <w:tabs>
+          <w:tab w:val="right" w:pos="9360"/>
+        </w:tabs>
+        <w:rPr>
+          <w:sz w:val="24"/>
+          <w:szCs w:val="24"/>
+        </w:rPr>
+      </w:pPr>
+      <w:r>
+        <w:rPr>
+          <w:sz w:val="24"/>
+          <w:szCs w:val="24"/>
+        </w:rPr>
+        <w:t>- id (Should start with “</w:t>
+      </w:r>
+      <w:proofErr w:type="spellStart"/>
+      <w:r>
+        <w:rPr>
+          <w:sz w:val="24"/>
+          <w:szCs w:val="24"/>
+        </w:rPr>
+        <w:t>ord</w:t>
+      </w:r>
+      <w:proofErr w:type="spellEnd"/>
+      <w:r>
+        <w:rPr>
+          <w:sz w:val="24"/>
+          <w:szCs w:val="24"/>
+        </w:rPr>
+        <w:t>”)</w:t>
+      </w:r>
     </w:p>
     <w:sectPr>
       <w:pgSz w:w="12240" w:h="15840"/>
@@ -1379,16 +4660,16 @@
 <file path=word/numbering.xml><?xml version="1.0" encoding="utf-8"?>
 <w:numbering xmlns:wpc="http://schemas.microsoft.com/office/word/2010/wordprocessingCanvas" xmlns:cx="http://schemas.microsoft.com/office/drawing/2014/chartex" xmlns:cx1="http://schemas.microsoft.com/office/drawing/2015/9/8/chartex" xmlns:cx2="http://schemas.microsoft.com/office/drawing/2015/10/21/chartex" xmlns:cx3="http://schemas.microsoft.com/office/drawing/2016/5/9/chartex" xmlns:cx4="http://schemas.microsoft.com/office/drawing/2016/5/10/chartex" xmlns:cx5="http://schemas.microsoft.com/office/drawing/2016/5/11/chartex" xmlns:cx6="http://schemas.microsoft.com/office/drawing/2016/5/12/chartex" xmlns:cx7="http://schemas.microsoft.com/office/drawing/2016/5/13/chartex" xmlns:cx8="http://schemas.microsoft.com/office/drawing/2016/5/14/chartex" xmlns:mc="http://schemas.openxmlformats.org/markup-compatibility/2006" xmlns:aink="http://schemas.microsoft.com/office/drawing/2016/ink" xmlns:am3d="http://schemas.microsoft.com/office/drawing/2017/model3d" xmlns:o="urn:schemas-microsoft-com:office:office" xmlns:oel="http://schemas.microsoft.com/office/2019/extlst" xmlns:r="http://schemas.openxmlformats.org/officeDocument/2006/relationships" xmlns:m="http://schemas.openxmlformats.org/officeDocument/2006/math" xmlns:v="urn:schemas-microsoft-com:vml" xmlns:wp14="http://schemas.microsoft.com/office/word/2010/wordprocessingDrawing" xmlns:wp="http://schemas.openxmlformats.org/drawingml/2006/wordprocessingDrawing" xmlns:w10="urn:schemas-microsoft-com:office:word" xmlns:w="http://schemas.openxmlformats.org/wordprocessingml/2006/main" xmlns:w14="http://schemas.microsoft.com/office/word/2010/wordml" xmlns:w15="http://schemas.microsoft.com/office/word/2012/wordml" xmlns:w16cex="http://schemas.microsoft.com/office/word/2018/wordml/cex" xmlns:w16cid="http://schemas.microsoft.com/office/word/2016/wordml/cid" xmlns:w16="http://schemas.microsoft.com/office/word/2018/wordml" xmlns:w16du="http://schemas.microsoft.com/office/word/2023/wordml/word16du" xmlns:w16sdtdh="http://schemas.microsoft.com/office/word/2020/wordml/sdtdatahash" xmlns:w16sdtfl="http://schemas.microsoft.com/office/word/2024/wordml/sdtformatlock" xmlns:w16se="http://schemas.microsoft.com/office/word/2015/wordml/symex" xmlns:wpg="http://schemas.microsoft.com/office/word/2010/wordprocessingGroup" xmlns:wpi="http://schemas.microsoft.com/office/word/2010/wordprocessingInk" xmlns:wne="http://schemas.microsoft.com/office/word/2006/wordml" xmlns:wps="http://schemas.microsoft.com/office/word/2010/wordprocessingShape" mc:Ignorable="w14 w15 w16se w16cid w16 w16cex w16sdtdh w16sdtfl w16du wp14">
   <w:abstractNum w:abstractNumId="0" w15:restartNumberingAfterBreak="0">
-    <w:nsid w:val="52A3000C"/>
+    <w:nsid w:val="4D167F19"/>
     <w:multiLevelType w:val="hybridMultilevel"/>
-    <w:tmpl w:val="C7188F8E"/>
+    <w:tmpl w:val="69AA26E0"/>
     <w:lvl w:ilvl="0" w:tplc="BF6E5010">
       <w:start w:val="1"/>
       <w:numFmt w:val="bullet"/>
       <w:lvlText w:val=""/>
       <w:lvlJc w:val="left"/>
       <w:pPr>
-        <w:ind w:left="600" w:hanging="360"/>
+        <w:ind w:left="720" w:hanging="360"/>
       </w:pPr>
       <w:rPr>
         <w:rFonts w:ascii="Wingdings" w:eastAsiaTheme="minorHAnsi" w:hAnsi="Wingdings" w:cstheme="minorBidi" w:hint="default"/>
@@ -1400,7 +4681,7 @@
       <w:lvlText w:val="o"/>
       <w:lvlJc w:val="left"/>
       <w:pPr>
-        <w:ind w:left="1320" w:hanging="360"/>
+        <w:ind w:left="1440" w:hanging="360"/>
       </w:pPr>
       <w:rPr>
         <w:rFonts w:ascii="Courier New" w:hAnsi="Courier New" w:cs="Courier New" w:hint="default"/>
@@ -1412,7 +4693,7 @@
       <w:lvlText w:val=""/>
       <w:lvlJc w:val="left"/>
       <w:pPr>
-        <w:ind w:left="2040" w:hanging="360"/>
+        <w:ind w:left="2160" w:hanging="360"/>
       </w:pPr>
       <w:rPr>
         <w:rFonts w:ascii="Wingdings" w:hAnsi="Wingdings" w:hint="default"/>
@@ -1424,7 +4705,7 @@
       <w:lvlText w:val=""/>
       <w:lvlJc w:val="left"/>
       <w:pPr>
-        <w:ind w:left="2760" w:hanging="360"/>
+        <w:ind w:left="2880" w:hanging="360"/>
       </w:pPr>
       <w:rPr>
         <w:rFonts w:ascii="Symbol" w:hAnsi="Symbol" w:hint="default"/>
@@ -1436,7 +4717,7 @@
       <w:lvlText w:val="o"/>
       <w:lvlJc w:val="left"/>
       <w:pPr>
-        <w:ind w:left="3480" w:hanging="360"/>
+        <w:ind w:left="3600" w:hanging="360"/>
       </w:pPr>
       <w:rPr>
         <w:rFonts w:ascii="Courier New" w:hAnsi="Courier New" w:cs="Courier New" w:hint="default"/>
@@ -1448,7 +4729,7 @@
       <w:lvlText w:val=""/>
       <w:lvlJc w:val="left"/>
       <w:pPr>
-        <w:ind w:left="4200" w:hanging="360"/>
+        <w:ind w:left="4320" w:hanging="360"/>
       </w:pPr>
       <w:rPr>
         <w:rFonts w:ascii="Wingdings" w:hAnsi="Wingdings" w:hint="default"/>
@@ -1460,7 +4741,7 @@
       <w:lvlText w:val=""/>
       <w:lvlJc w:val="left"/>
       <w:pPr>
-        <w:ind w:left="4920" w:hanging="360"/>
+        <w:ind w:left="5040" w:hanging="360"/>
       </w:pPr>
       <w:rPr>
         <w:rFonts w:ascii="Symbol" w:hAnsi="Symbol" w:hint="default"/>
@@ -1472,7 +4753,7 @@
       <w:lvlText w:val="o"/>
       <w:lvlJc w:val="left"/>
       <w:pPr>
-        <w:ind w:left="5640" w:hanging="360"/>
+        <w:ind w:left="5760" w:hanging="360"/>
       </w:pPr>
       <w:rPr>
         <w:rFonts w:ascii="Courier New" w:hAnsi="Courier New" w:cs="Courier New" w:hint="default"/>
@@ -1484,7 +4765,345 @@
       <w:lvlText w:val=""/>
       <w:lvlJc w:val="left"/>
       <w:pPr>
+        <w:ind w:left="6480" w:hanging="360"/>
+      </w:pPr>
+      <w:rPr>
+        <w:rFonts w:ascii="Wingdings" w:hAnsi="Wingdings" w:hint="default"/>
+      </w:rPr>
+    </w:lvl>
+  </w:abstractNum>
+  <w:abstractNum w:abstractNumId="1" w15:restartNumberingAfterBreak="0">
+    <w:nsid w:val="52A3000C"/>
+    <w:multiLevelType w:val="hybridMultilevel"/>
+    <w:tmpl w:val="C7188F8E"/>
+    <w:lvl w:ilvl="0" w:tplc="BF6E5010">
+      <w:start w:val="1"/>
+      <w:numFmt w:val="bullet"/>
+      <w:lvlText w:val=""/>
+      <w:lvlJc w:val="left"/>
+      <w:pPr>
+        <w:ind w:left="600" w:hanging="360"/>
+      </w:pPr>
+      <w:rPr>
+        <w:rFonts w:ascii="Wingdings" w:eastAsiaTheme="minorHAnsi" w:hAnsi="Wingdings" w:cstheme="minorBidi" w:hint="default"/>
+      </w:rPr>
+    </w:lvl>
+    <w:lvl w:ilvl="1" w:tplc="04090003" w:tentative="1">
+      <w:start w:val="1"/>
+      <w:numFmt w:val="bullet"/>
+      <w:lvlText w:val="o"/>
+      <w:lvlJc w:val="left"/>
+      <w:pPr>
+        <w:ind w:left="1320" w:hanging="360"/>
+      </w:pPr>
+      <w:rPr>
+        <w:rFonts w:ascii="Courier New" w:hAnsi="Courier New" w:cs="Courier New" w:hint="default"/>
+      </w:rPr>
+    </w:lvl>
+    <w:lvl w:ilvl="2" w:tplc="04090005" w:tentative="1">
+      <w:start w:val="1"/>
+      <w:numFmt w:val="bullet"/>
+      <w:lvlText w:val=""/>
+      <w:lvlJc w:val="left"/>
+      <w:pPr>
+        <w:ind w:left="2040" w:hanging="360"/>
+      </w:pPr>
+      <w:rPr>
+        <w:rFonts w:ascii="Wingdings" w:hAnsi="Wingdings" w:hint="default"/>
+      </w:rPr>
+    </w:lvl>
+    <w:lvl w:ilvl="3" w:tplc="04090001" w:tentative="1">
+      <w:start w:val="1"/>
+      <w:numFmt w:val="bullet"/>
+      <w:lvlText w:val=""/>
+      <w:lvlJc w:val="left"/>
+      <w:pPr>
+        <w:ind w:left="2760" w:hanging="360"/>
+      </w:pPr>
+      <w:rPr>
+        <w:rFonts w:ascii="Symbol" w:hAnsi="Symbol" w:hint="default"/>
+      </w:rPr>
+    </w:lvl>
+    <w:lvl w:ilvl="4" w:tplc="04090003" w:tentative="1">
+      <w:start w:val="1"/>
+      <w:numFmt w:val="bullet"/>
+      <w:lvlText w:val="o"/>
+      <w:lvlJc w:val="left"/>
+      <w:pPr>
+        <w:ind w:left="3480" w:hanging="360"/>
+      </w:pPr>
+      <w:rPr>
+        <w:rFonts w:ascii="Courier New" w:hAnsi="Courier New" w:cs="Courier New" w:hint="default"/>
+      </w:rPr>
+    </w:lvl>
+    <w:lvl w:ilvl="5" w:tplc="04090005" w:tentative="1">
+      <w:start w:val="1"/>
+      <w:numFmt w:val="bullet"/>
+      <w:lvlText w:val=""/>
+      <w:lvlJc w:val="left"/>
+      <w:pPr>
+        <w:ind w:left="4200" w:hanging="360"/>
+      </w:pPr>
+      <w:rPr>
+        <w:rFonts w:ascii="Wingdings" w:hAnsi="Wingdings" w:hint="default"/>
+      </w:rPr>
+    </w:lvl>
+    <w:lvl w:ilvl="6" w:tplc="04090001" w:tentative="1">
+      <w:start w:val="1"/>
+      <w:numFmt w:val="bullet"/>
+      <w:lvlText w:val=""/>
+      <w:lvlJc w:val="left"/>
+      <w:pPr>
+        <w:ind w:left="4920" w:hanging="360"/>
+      </w:pPr>
+      <w:rPr>
+        <w:rFonts w:ascii="Symbol" w:hAnsi="Symbol" w:hint="default"/>
+      </w:rPr>
+    </w:lvl>
+    <w:lvl w:ilvl="7" w:tplc="04090003" w:tentative="1">
+      <w:start w:val="1"/>
+      <w:numFmt w:val="bullet"/>
+      <w:lvlText w:val="o"/>
+      <w:lvlJc w:val="left"/>
+      <w:pPr>
+        <w:ind w:left="5640" w:hanging="360"/>
+      </w:pPr>
+      <w:rPr>
+        <w:rFonts w:ascii="Courier New" w:hAnsi="Courier New" w:cs="Courier New" w:hint="default"/>
+      </w:rPr>
+    </w:lvl>
+    <w:lvl w:ilvl="8" w:tplc="04090005" w:tentative="1">
+      <w:start w:val="1"/>
+      <w:numFmt w:val="bullet"/>
+      <w:lvlText w:val=""/>
+      <w:lvlJc w:val="left"/>
+      <w:pPr>
         <w:ind w:left="6360" w:hanging="360"/>
+      </w:pPr>
+      <w:rPr>
+        <w:rFonts w:ascii="Wingdings" w:hAnsi="Wingdings" w:hint="default"/>
+      </w:rPr>
+    </w:lvl>
+  </w:abstractNum>
+  <w:abstractNum w:abstractNumId="2" w15:restartNumberingAfterBreak="0">
+    <w:nsid w:val="73932897"/>
+    <w:multiLevelType w:val="hybridMultilevel"/>
+    <w:tmpl w:val="D4EC1D6E"/>
+    <w:lvl w:ilvl="0" w:tplc="BF6E5010">
+      <w:start w:val="1"/>
+      <w:numFmt w:val="bullet"/>
+      <w:lvlText w:val=""/>
+      <w:lvlJc w:val="left"/>
+      <w:pPr>
+        <w:ind w:left="720" w:hanging="360"/>
+      </w:pPr>
+      <w:rPr>
+        <w:rFonts w:ascii="Wingdings" w:eastAsiaTheme="minorHAnsi" w:hAnsi="Wingdings" w:cstheme="minorBidi" w:hint="default"/>
+      </w:rPr>
+    </w:lvl>
+    <w:lvl w:ilvl="1" w:tplc="04090003" w:tentative="1">
+      <w:start w:val="1"/>
+      <w:numFmt w:val="bullet"/>
+      <w:lvlText w:val="o"/>
+      <w:lvlJc w:val="left"/>
+      <w:pPr>
+        <w:ind w:left="1440" w:hanging="360"/>
+      </w:pPr>
+      <w:rPr>
+        <w:rFonts w:ascii="Courier New" w:hAnsi="Courier New" w:cs="Courier New" w:hint="default"/>
+      </w:rPr>
+    </w:lvl>
+    <w:lvl w:ilvl="2" w:tplc="04090005" w:tentative="1">
+      <w:start w:val="1"/>
+      <w:numFmt w:val="bullet"/>
+      <w:lvlText w:val=""/>
+      <w:lvlJc w:val="left"/>
+      <w:pPr>
+        <w:ind w:left="2160" w:hanging="360"/>
+      </w:pPr>
+      <w:rPr>
+        <w:rFonts w:ascii="Wingdings" w:hAnsi="Wingdings" w:hint="default"/>
+      </w:rPr>
+    </w:lvl>
+    <w:lvl w:ilvl="3" w:tplc="04090001" w:tentative="1">
+      <w:start w:val="1"/>
+      <w:numFmt w:val="bullet"/>
+      <w:lvlText w:val=""/>
+      <w:lvlJc w:val="left"/>
+      <w:pPr>
+        <w:ind w:left="2880" w:hanging="360"/>
+      </w:pPr>
+      <w:rPr>
+        <w:rFonts w:ascii="Symbol" w:hAnsi="Symbol" w:hint="default"/>
+      </w:rPr>
+    </w:lvl>
+    <w:lvl w:ilvl="4" w:tplc="04090003" w:tentative="1">
+      <w:start w:val="1"/>
+      <w:numFmt w:val="bullet"/>
+      <w:lvlText w:val="o"/>
+      <w:lvlJc w:val="left"/>
+      <w:pPr>
+        <w:ind w:left="3600" w:hanging="360"/>
+      </w:pPr>
+      <w:rPr>
+        <w:rFonts w:ascii="Courier New" w:hAnsi="Courier New" w:cs="Courier New" w:hint="default"/>
+      </w:rPr>
+    </w:lvl>
+    <w:lvl w:ilvl="5" w:tplc="04090005" w:tentative="1">
+      <w:start w:val="1"/>
+      <w:numFmt w:val="bullet"/>
+      <w:lvlText w:val=""/>
+      <w:lvlJc w:val="left"/>
+      <w:pPr>
+        <w:ind w:left="4320" w:hanging="360"/>
+      </w:pPr>
+      <w:rPr>
+        <w:rFonts w:ascii="Wingdings" w:hAnsi="Wingdings" w:hint="default"/>
+      </w:rPr>
+    </w:lvl>
+    <w:lvl w:ilvl="6" w:tplc="04090001" w:tentative="1">
+      <w:start w:val="1"/>
+      <w:numFmt w:val="bullet"/>
+      <w:lvlText w:val=""/>
+      <w:lvlJc w:val="left"/>
+      <w:pPr>
+        <w:ind w:left="5040" w:hanging="360"/>
+      </w:pPr>
+      <w:rPr>
+        <w:rFonts w:ascii="Symbol" w:hAnsi="Symbol" w:hint="default"/>
+      </w:rPr>
+    </w:lvl>
+    <w:lvl w:ilvl="7" w:tplc="04090003" w:tentative="1">
+      <w:start w:val="1"/>
+      <w:numFmt w:val="bullet"/>
+      <w:lvlText w:val="o"/>
+      <w:lvlJc w:val="left"/>
+      <w:pPr>
+        <w:ind w:left="5760" w:hanging="360"/>
+      </w:pPr>
+      <w:rPr>
+        <w:rFonts w:ascii="Courier New" w:hAnsi="Courier New" w:cs="Courier New" w:hint="default"/>
+      </w:rPr>
+    </w:lvl>
+    <w:lvl w:ilvl="8" w:tplc="04090005" w:tentative="1">
+      <w:start w:val="1"/>
+      <w:numFmt w:val="bullet"/>
+      <w:lvlText w:val=""/>
+      <w:lvlJc w:val="left"/>
+      <w:pPr>
+        <w:ind w:left="6480" w:hanging="360"/>
+      </w:pPr>
+      <w:rPr>
+        <w:rFonts w:ascii="Wingdings" w:hAnsi="Wingdings" w:hint="default"/>
+      </w:rPr>
+    </w:lvl>
+  </w:abstractNum>
+  <w:abstractNum w:abstractNumId="3" w15:restartNumberingAfterBreak="0">
+    <w:nsid w:val="78424415"/>
+    <w:multiLevelType w:val="hybridMultilevel"/>
+    <w:tmpl w:val="8D0C7618"/>
+    <w:lvl w:ilvl="0" w:tplc="18BC53EA">
+      <w:numFmt w:val="bullet"/>
+      <w:lvlText w:val="-"/>
+      <w:lvlJc w:val="left"/>
+      <w:pPr>
+        <w:ind w:left="720" w:hanging="360"/>
+      </w:pPr>
+      <w:rPr>
+        <w:rFonts w:ascii="Aptos" w:eastAsiaTheme="minorHAnsi" w:hAnsi="Aptos" w:cstheme="minorBidi" w:hint="default"/>
+      </w:rPr>
+    </w:lvl>
+    <w:lvl w:ilvl="1" w:tplc="04090003" w:tentative="1">
+      <w:start w:val="1"/>
+      <w:numFmt w:val="bullet"/>
+      <w:lvlText w:val="o"/>
+      <w:lvlJc w:val="left"/>
+      <w:pPr>
+        <w:ind w:left="1440" w:hanging="360"/>
+      </w:pPr>
+      <w:rPr>
+        <w:rFonts w:ascii="Courier New" w:hAnsi="Courier New" w:cs="Courier New" w:hint="default"/>
+      </w:rPr>
+    </w:lvl>
+    <w:lvl w:ilvl="2" w:tplc="04090005" w:tentative="1">
+      <w:start w:val="1"/>
+      <w:numFmt w:val="bullet"/>
+      <w:lvlText w:val=""/>
+      <w:lvlJc w:val="left"/>
+      <w:pPr>
+        <w:ind w:left="2160" w:hanging="360"/>
+      </w:pPr>
+      <w:rPr>
+        <w:rFonts w:ascii="Wingdings" w:hAnsi="Wingdings" w:hint="default"/>
+      </w:rPr>
+    </w:lvl>
+    <w:lvl w:ilvl="3" w:tplc="04090001" w:tentative="1">
+      <w:start w:val="1"/>
+      <w:numFmt w:val="bullet"/>
+      <w:lvlText w:val=""/>
+      <w:lvlJc w:val="left"/>
+      <w:pPr>
+        <w:ind w:left="2880" w:hanging="360"/>
+      </w:pPr>
+      <w:rPr>
+        <w:rFonts w:ascii="Symbol" w:hAnsi="Symbol" w:hint="default"/>
+      </w:rPr>
+    </w:lvl>
+    <w:lvl w:ilvl="4" w:tplc="04090003" w:tentative="1">
+      <w:start w:val="1"/>
+      <w:numFmt w:val="bullet"/>
+      <w:lvlText w:val="o"/>
+      <w:lvlJc w:val="left"/>
+      <w:pPr>
+        <w:ind w:left="3600" w:hanging="360"/>
+      </w:pPr>
+      <w:rPr>
+        <w:rFonts w:ascii="Courier New" w:hAnsi="Courier New" w:cs="Courier New" w:hint="default"/>
+      </w:rPr>
+    </w:lvl>
+    <w:lvl w:ilvl="5" w:tplc="04090005" w:tentative="1">
+      <w:start w:val="1"/>
+      <w:numFmt w:val="bullet"/>
+      <w:lvlText w:val=""/>
+      <w:lvlJc w:val="left"/>
+      <w:pPr>
+        <w:ind w:left="4320" w:hanging="360"/>
+      </w:pPr>
+      <w:rPr>
+        <w:rFonts w:ascii="Wingdings" w:hAnsi="Wingdings" w:hint="default"/>
+      </w:rPr>
+    </w:lvl>
+    <w:lvl w:ilvl="6" w:tplc="04090001" w:tentative="1">
+      <w:start w:val="1"/>
+      <w:numFmt w:val="bullet"/>
+      <w:lvlText w:val=""/>
+      <w:lvlJc w:val="left"/>
+      <w:pPr>
+        <w:ind w:left="5040" w:hanging="360"/>
+      </w:pPr>
+      <w:rPr>
+        <w:rFonts w:ascii="Symbol" w:hAnsi="Symbol" w:hint="default"/>
+      </w:rPr>
+    </w:lvl>
+    <w:lvl w:ilvl="7" w:tplc="04090003" w:tentative="1">
+      <w:start w:val="1"/>
+      <w:numFmt w:val="bullet"/>
+      <w:lvlText w:val="o"/>
+      <w:lvlJc w:val="left"/>
+      <w:pPr>
+        <w:ind w:left="5760" w:hanging="360"/>
+      </w:pPr>
+      <w:rPr>
+        <w:rFonts w:ascii="Courier New" w:hAnsi="Courier New" w:cs="Courier New" w:hint="default"/>
+      </w:rPr>
+    </w:lvl>
+    <w:lvl w:ilvl="8" w:tplc="04090005" w:tentative="1">
+      <w:start w:val="1"/>
+      <w:numFmt w:val="bullet"/>
+      <w:lvlText w:val=""/>
+      <w:lvlJc w:val="left"/>
+      <w:pPr>
+        <w:ind w:left="6480" w:hanging="360"/>
       </w:pPr>
       <w:rPr>
         <w:rFonts w:ascii="Wingdings" w:hAnsi="Wingdings" w:hint="default"/>
@@ -1492,7 +5111,16 @@
     </w:lvl>
   </w:abstractNum>
   <w:num w:numId="1" w16cid:durableId="81604479">
+    <w:abstractNumId w:val="1"/>
+  </w:num>
+  <w:num w:numId="2" w16cid:durableId="1831407640">
+    <w:abstractNumId w:val="3"/>
+  </w:num>
+  <w:num w:numId="3" w16cid:durableId="1878085762">
     <w:abstractNumId w:val="0"/>
+  </w:num>
+  <w:num w:numId="4" w16cid:durableId="2024017953">
+    <w:abstractNumId w:val="2"/>
   </w:num>
 </w:numbering>
 </file>
@@ -2413,6 +6041,29 @@
       <w:spacing w:val="5"/>
     </w:rPr>
   </w:style>
+  <w:style w:type="character" w:styleId="Hyperlink">
+    <w:name w:val="Hyperlink"/>
+    <w:basedOn w:val="DefaultParagraphFont"/>
+    <w:uiPriority w:val="99"/>
+    <w:unhideWhenUsed/>
+    <w:rsid w:val="001F7CF5"/>
+    <w:rPr>
+      <w:color w:val="467886" w:themeColor="hyperlink"/>
+      <w:u w:val="single"/>
+    </w:rPr>
+  </w:style>
+  <w:style w:type="character" w:styleId="UnresolvedMention">
+    <w:name w:val="Unresolved Mention"/>
+    <w:basedOn w:val="DefaultParagraphFont"/>
+    <w:uiPriority w:val="99"/>
+    <w:semiHidden/>
+    <w:unhideWhenUsed/>
+    <w:rsid w:val="001F7CF5"/>
+    <w:rPr>
+      <w:color w:val="605E5C"/>
+      <w:shd w:val="clear" w:color="auto" w:fill="E1DFDD"/>
+    </w:rPr>
+  </w:style>
 </w:styles>
 </file>
 

</xml_diff>